<commit_message>
Added Test case specification and execution  documents for CR1 and exported coverage reports for CR4
</commit_message>
<xml_diff>
--- a/docs/Test Case Execution Report.docx
+++ b/docs/Test Case Execution Report.docx
@@ -21,13 +21,39 @@
           <w:sz w:val="32"/>
           <w:szCs w:val="32"/>
         </w:rPr>
-        <w:t>Test Case Execution Report</w:t>
+        <w:t xml:space="preserve">Test Case </w:t>
+      </w:r>
+      <w:proofErr w:type="spellStart"/>
+      <w:r>
+        <w:rPr>
+          <w:rFonts w:cstheme="minorHAnsi"/>
+          <w:b/>
+          <w:bCs/>
+          <w:sz w:val="32"/>
+          <w:szCs w:val="32"/>
+        </w:rPr>
+        <w:t>Execution</w:t>
+      </w:r>
+      <w:proofErr w:type="spellEnd"/>
+      <w:r>
+        <w:rPr>
+          <w:rFonts w:cstheme="minorHAnsi"/>
+          <w:b/>
+          <w:bCs/>
+          <w:sz w:val="32"/>
+          <w:szCs w:val="32"/>
+        </w:rPr>
+        <w:t xml:space="preserve"> Report</w:t>
       </w:r>
     </w:p>
     <w:sdt>
       <w:sdtPr>
         <w:rPr>
-          <w:rFonts w:asciiTheme="minorHAnsi" w:hAnsiTheme="minorHAnsi" w:cstheme="minorHAnsi"/>
+          <w:rFonts w:asciiTheme="minorHAnsi" w:eastAsiaTheme="minorHAnsi" w:hAnsiTheme="minorHAnsi" w:cstheme="minorHAnsi"/>
+          <w:color w:val="auto"/>
+          <w:sz w:val="22"/>
+          <w:szCs w:val="22"/>
+          <w:lang w:eastAsia="en-US"/>
         </w:rPr>
         <w:id w:val="-1660222609"/>
         <w:docPartObj>
@@ -37,13 +63,8 @@
       </w:sdtPr>
       <w:sdtEndPr>
         <w:rPr>
-          <w:rFonts w:eastAsiaTheme="minorHAnsi"/>
           <w:b/>
           <w:bCs/>
-          <w:color w:val="auto"/>
-          <w:sz w:val="22"/>
-          <w:szCs w:val="22"/>
-          <w:lang w:eastAsia="en-US"/>
         </w:rPr>
       </w:sdtEndPr>
       <w:sdtContent>
@@ -69,7 +90,9 @@
               <w:tab w:val="right" w:leader="dot" w:pos="9628"/>
             </w:tabs>
             <w:rPr>
+              <w:rFonts w:eastAsiaTheme="minorEastAsia"/>
               <w:noProof/>
+              <w:lang w:eastAsia="it-IT"/>
             </w:rPr>
           </w:pPr>
           <w:r>
@@ -90,7 +113,7 @@
             </w:rPr>
             <w:fldChar w:fldCharType="separate"/>
           </w:r>
-          <w:hyperlink w:anchor="_Toc106719092" w:history="1">
+          <w:hyperlink w:anchor="_Toc106787734" w:history="1">
             <w:r>
               <w:rPr>
                 <w:rStyle w:val="Collegamentoipertestuale"/>
@@ -100,7 +123,9 @@
             </w:r>
             <w:r>
               <w:rPr>
+                <w:rFonts w:eastAsiaTheme="minorEastAsia"/>
                 <w:noProof/>
+                <w:lang w:eastAsia="it-IT"/>
               </w:rPr>
               <w:tab/>
             </w:r>
@@ -130,7 +155,7 @@
                 <w:noProof/>
                 <w:webHidden/>
               </w:rPr>
-              <w:instrText xml:space="preserve"> PAGEREF _Toc106719092 \h </w:instrText>
+              <w:instrText xml:space="preserve"> PAGEREF _Toc106787734 \h </w:instrText>
             </w:r>
             <w:r>
               <w:rPr>
@@ -169,10 +194,12 @@
               <w:tab w:val="right" w:leader="dot" w:pos="9628"/>
             </w:tabs>
             <w:rPr>
+              <w:rFonts w:eastAsiaTheme="minorEastAsia"/>
               <w:noProof/>
+              <w:lang w:eastAsia="it-IT"/>
             </w:rPr>
           </w:pPr>
-          <w:hyperlink w:anchor="_Toc106719093" w:history="1">
+          <w:hyperlink w:anchor="_Toc106787735" w:history="1">
             <w:r>
               <w:rPr>
                 <w:rStyle w:val="Collegamentoipertestuale"/>
@@ -182,7 +209,9 @@
             </w:r>
             <w:r>
               <w:rPr>
+                <w:rFonts w:eastAsiaTheme="minorEastAsia"/>
                 <w:noProof/>
+                <w:lang w:eastAsia="it-IT"/>
               </w:rPr>
               <w:tab/>
             </w:r>
@@ -212,7 +241,7 @@
                 <w:noProof/>
                 <w:webHidden/>
               </w:rPr>
-              <w:instrText xml:space="preserve"> PAGEREF _Toc106719093 \h </w:instrText>
+              <w:instrText xml:space="preserve"> PAGEREF _Toc106787735 \h </w:instrText>
             </w:r>
             <w:r>
               <w:rPr>
@@ -251,10 +280,12 @@
               <w:tab w:val="right" w:leader="dot" w:pos="9628"/>
             </w:tabs>
             <w:rPr>
+              <w:rFonts w:eastAsiaTheme="minorEastAsia"/>
               <w:noProof/>
+              <w:lang w:eastAsia="it-IT"/>
             </w:rPr>
           </w:pPr>
-          <w:hyperlink w:anchor="_Toc106719094" w:history="1">
+          <w:hyperlink w:anchor="_Toc106787736" w:history="1">
             <w:r>
               <w:rPr>
                 <w:rStyle w:val="Collegamentoipertestuale"/>
@@ -264,7 +295,9 @@
             </w:r>
             <w:r>
               <w:rPr>
+                <w:rFonts w:eastAsiaTheme="minorEastAsia"/>
                 <w:noProof/>
+                <w:lang w:eastAsia="it-IT"/>
               </w:rPr>
               <w:tab/>
             </w:r>
@@ -273,21 +306,7 @@
                 <w:rStyle w:val="Collegamentoipertestuale"/>
                 <w:noProof/>
               </w:rPr>
-              <w:t>IGESFirs</w:t>
-            </w:r>
-            <w:r>
-              <w:rPr>
-                <w:rStyle w:val="Collegamentoipertestuale"/>
-                <w:noProof/>
-              </w:rPr>
-              <w:t>t</w:t>
-            </w:r>
-            <w:r>
-              <w:rPr>
-                <w:rStyle w:val="Collegamentoipertestuale"/>
-                <w:noProof/>
-              </w:rPr>
-              <w:t>Test</w:t>
+              <w:t>IGESFirstTest</w:t>
             </w:r>
             <w:r>
               <w:rPr>
@@ -308,7 +327,7 @@
                 <w:noProof/>
                 <w:webHidden/>
               </w:rPr>
-              <w:instrText xml:space="preserve"> PAGEREF _Toc106719094 \h </w:instrText>
+              <w:instrText xml:space="preserve"> PAGEREF _Toc106787736 \h </w:instrText>
             </w:r>
             <w:r>
               <w:rPr>
@@ -347,10 +366,12 @@
               <w:tab w:val="right" w:leader="dot" w:pos="9628"/>
             </w:tabs>
             <w:rPr>
+              <w:rFonts w:eastAsiaTheme="minorEastAsia"/>
               <w:noProof/>
+              <w:lang w:eastAsia="it-IT"/>
             </w:rPr>
           </w:pPr>
-          <w:hyperlink w:anchor="_Toc106719095" w:history="1">
+          <w:hyperlink w:anchor="_Toc106787737" w:history="1">
             <w:r>
               <w:rPr>
                 <w:rStyle w:val="Collegamentoipertestuale"/>
@@ -360,7 +381,9 @@
             </w:r>
             <w:r>
               <w:rPr>
+                <w:rFonts w:eastAsiaTheme="minorEastAsia"/>
                 <w:noProof/>
+                <w:lang w:eastAsia="it-IT"/>
               </w:rPr>
               <w:tab/>
             </w:r>
@@ -390,7 +413,7 @@
                 <w:noProof/>
                 <w:webHidden/>
               </w:rPr>
-              <w:instrText xml:space="preserve"> PAGEREF _Toc106719095 \h </w:instrText>
+              <w:instrText xml:space="preserve"> PAGEREF _Toc106787737 \h </w:instrText>
             </w:r>
             <w:r>
               <w:rPr>
@@ -429,10 +452,12 @@
               <w:tab w:val="right" w:leader="dot" w:pos="9628"/>
             </w:tabs>
             <w:rPr>
+              <w:rFonts w:eastAsiaTheme="minorEastAsia"/>
               <w:noProof/>
+              <w:lang w:eastAsia="it-IT"/>
             </w:rPr>
           </w:pPr>
-          <w:hyperlink w:anchor="_Toc106719096" w:history="1">
+          <w:hyperlink w:anchor="_Toc106787738" w:history="1">
             <w:r>
               <w:rPr>
                 <w:rStyle w:val="Collegamentoipertestuale"/>
@@ -442,7 +467,9 @@
             </w:r>
             <w:r>
               <w:rPr>
+                <w:rFonts w:eastAsiaTheme="minorEastAsia"/>
                 <w:noProof/>
+                <w:lang w:eastAsia="it-IT"/>
               </w:rPr>
               <w:tab/>
             </w:r>
@@ -472,7 +499,7 @@
                 <w:noProof/>
                 <w:webHidden/>
               </w:rPr>
-              <w:instrText xml:space="preserve"> PAGEREF _Toc106719096 \h </w:instrText>
+              <w:instrText xml:space="preserve"> PAGEREF _Toc106787738 \h </w:instrText>
             </w:r>
             <w:r>
               <w:rPr>
@@ -511,10 +538,12 @@
               <w:tab w:val="right" w:leader="dot" w:pos="9628"/>
             </w:tabs>
             <w:rPr>
+              <w:rFonts w:eastAsiaTheme="minorEastAsia"/>
               <w:noProof/>
+              <w:lang w:eastAsia="it-IT"/>
             </w:rPr>
           </w:pPr>
-          <w:hyperlink w:anchor="_Toc106719097" w:history="1">
+          <w:hyperlink w:anchor="_Toc106787739" w:history="1">
             <w:r>
               <w:rPr>
                 <w:rStyle w:val="Collegamentoipertestuale"/>
@@ -524,7 +553,9 @@
             </w:r>
             <w:r>
               <w:rPr>
+                <w:rFonts w:eastAsiaTheme="minorEastAsia"/>
                 <w:noProof/>
+                <w:lang w:eastAsia="it-IT"/>
               </w:rPr>
               <w:tab/>
             </w:r>
@@ -554,7 +585,7 @@
                 <w:noProof/>
                 <w:webHidden/>
               </w:rPr>
-              <w:instrText xml:space="preserve"> PAGEREF _Toc106719097 \h </w:instrText>
+              <w:instrText xml:space="preserve"> PAGEREF _Toc106787739 \h </w:instrText>
             </w:r>
             <w:r>
               <w:rPr>
@@ -593,10 +624,12 @@
               <w:tab w:val="right" w:leader="dot" w:pos="9628"/>
             </w:tabs>
             <w:rPr>
+              <w:rFonts w:eastAsiaTheme="minorEastAsia"/>
               <w:noProof/>
+              <w:lang w:eastAsia="it-IT"/>
             </w:rPr>
           </w:pPr>
-          <w:hyperlink w:anchor="_Toc106719098" w:history="1">
+          <w:hyperlink w:anchor="_Toc106787740" w:history="1">
             <w:r>
               <w:rPr>
                 <w:rStyle w:val="Collegamentoipertestuale"/>
@@ -606,7 +639,9 @@
             </w:r>
             <w:r>
               <w:rPr>
+                <w:rFonts w:eastAsiaTheme="minorEastAsia"/>
                 <w:noProof/>
+                <w:lang w:eastAsia="it-IT"/>
               </w:rPr>
               <w:tab/>
             </w:r>
@@ -636,7 +671,7 @@
                 <w:noProof/>
                 <w:webHidden/>
               </w:rPr>
-              <w:instrText xml:space="preserve"> PAGEREF _Toc106719098 \h </w:instrText>
+              <w:instrText xml:space="preserve"> PAGEREF _Toc106787740 \h </w:instrText>
             </w:r>
             <w:r>
               <w:rPr>
@@ -675,10 +710,12 @@
               <w:tab w:val="right" w:leader="dot" w:pos="9628"/>
             </w:tabs>
             <w:rPr>
+              <w:rFonts w:eastAsiaTheme="minorEastAsia"/>
               <w:noProof/>
+              <w:lang w:eastAsia="it-IT"/>
             </w:rPr>
           </w:pPr>
-          <w:hyperlink w:anchor="_Toc106719099" w:history="1">
+          <w:hyperlink w:anchor="_Toc106787741" w:history="1">
             <w:r>
               <w:rPr>
                 <w:rStyle w:val="Collegamentoipertestuale"/>
@@ -688,7 +725,9 @@
             </w:r>
             <w:r>
               <w:rPr>
+                <w:rFonts w:eastAsiaTheme="minorEastAsia"/>
                 <w:noProof/>
+                <w:lang w:eastAsia="it-IT"/>
               </w:rPr>
               <w:tab/>
             </w:r>
@@ -718,7 +757,7 @@
                 <w:noProof/>
                 <w:webHidden/>
               </w:rPr>
-              <w:instrText xml:space="preserve"> PAGEREF _Toc106719099 \h </w:instrText>
+              <w:instrText xml:space="preserve"> PAGEREF _Toc106787741 \h </w:instrText>
             </w:r>
             <w:r>
               <w:rPr>
@@ -757,10 +796,12 @@
               <w:tab w:val="right" w:leader="dot" w:pos="9628"/>
             </w:tabs>
             <w:rPr>
+              <w:rFonts w:eastAsiaTheme="minorEastAsia"/>
               <w:noProof/>
+              <w:lang w:eastAsia="it-IT"/>
             </w:rPr>
           </w:pPr>
-          <w:hyperlink w:anchor="_Toc106719100" w:history="1">
+          <w:hyperlink w:anchor="_Toc106787742" w:history="1">
             <w:r>
               <w:rPr>
                 <w:rStyle w:val="Collegamentoipertestuale"/>
@@ -770,7 +811,9 @@
             </w:r>
             <w:r>
               <w:rPr>
+                <w:rFonts w:eastAsiaTheme="minorEastAsia"/>
                 <w:noProof/>
+                <w:lang w:eastAsia="it-IT"/>
               </w:rPr>
               <w:tab/>
             </w:r>
@@ -800,7 +843,7 @@
                 <w:noProof/>
                 <w:webHidden/>
               </w:rPr>
-              <w:instrText xml:space="preserve"> PAGEREF _Toc106719100 \h </w:instrText>
+              <w:instrText xml:space="preserve"> PAGEREF _Toc106787742 \h </w:instrText>
             </w:r>
             <w:r>
               <w:rPr>
@@ -864,7 +907,7 @@
           <w:numId w:val="7"/>
         </w:numPr>
       </w:pPr>
-      <w:bookmarkStart w:id="0" w:name="_Toc106719092"/>
+      <w:bookmarkStart w:id="0" w:name="_Toc106787734"/>
       <w:r>
         <w:t>Introduzione</w:t>
       </w:r>
@@ -888,8 +931,18 @@
           <w:i/>
           <w:iCs/>
         </w:rPr>
-        <w:t>Test Case Specification</w:t>
+        <w:t xml:space="preserve">Test Case </w:t>
       </w:r>
+      <w:proofErr w:type="spellStart"/>
+      <w:r>
+        <w:rPr>
+          <w:rFonts w:cstheme="minorHAnsi"/>
+          <w:i/>
+          <w:iCs/>
+        </w:rPr>
+        <w:t>Specification</w:t>
+      </w:r>
+      <w:proofErr w:type="spellEnd"/>
       <w:r>
         <w:rPr>
           <w:rFonts w:cstheme="minorHAnsi"/>
@@ -1027,6 +1080,7 @@
         </w:rPr>
         <w:t xml:space="preserve">I test indicati sono stati eseguiti con l’ausilio del Framework </w:t>
       </w:r>
+      <w:proofErr w:type="spellStart"/>
       <w:r>
         <w:rPr>
           <w:rFonts w:cstheme="minorHAnsi"/>
@@ -1035,6 +1089,7 @@
         </w:rPr>
         <w:t>JUnit</w:t>
       </w:r>
+      <w:proofErr w:type="spellEnd"/>
       <w:r>
         <w:rPr>
           <w:rFonts w:cstheme="minorHAnsi"/>
@@ -1047,6 +1102,7 @@
         </w:rPr>
         <w:t xml:space="preserve">È stato, inoltre, utilizzato il tool </w:t>
       </w:r>
+      <w:proofErr w:type="spellStart"/>
       <w:r>
         <w:rPr>
           <w:rFonts w:cstheme="minorHAnsi"/>
@@ -1054,6 +1110,7 @@
         </w:rPr>
         <w:t>JaCoCo</w:t>
       </w:r>
+      <w:proofErr w:type="spellEnd"/>
       <w:r>
         <w:rPr>
           <w:rFonts w:cstheme="minorHAnsi"/>
@@ -1083,7 +1140,7 @@
           <w:numId w:val="7"/>
         </w:numPr>
       </w:pPr>
-      <w:bookmarkStart w:id="1" w:name="_Toc106719093"/>
+      <w:bookmarkStart w:id="1" w:name="_Toc106787735"/>
       <w:r>
         <w:t>Test Log</w:t>
       </w:r>
@@ -1097,11 +1154,13 @@
           <w:numId w:val="7"/>
         </w:numPr>
       </w:pPr>
-      <w:bookmarkStart w:id="2" w:name="_Toc106719094"/>
+      <w:bookmarkStart w:id="2" w:name="_Toc106787736"/>
+      <w:proofErr w:type="spellStart"/>
       <w:r>
         <w:t>IGESFirstTest</w:t>
       </w:r>
       <w:bookmarkEnd w:id="2"/>
+      <w:proofErr w:type="spellEnd"/>
     </w:p>
     <w:tbl>
       <w:tblPr>
@@ -1329,8 +1388,16 @@
               <w:rPr>
                 <w:rFonts w:asciiTheme="minorHAnsi" w:hAnsiTheme="minorHAnsi" w:cstheme="minorHAnsi"/>
               </w:rPr>
-              <w:t>Class: SpecDao</w:t>
-            </w:r>
+              <w:t xml:space="preserve">Class: </w:t>
+            </w:r>
+            <w:proofErr w:type="spellStart"/>
+            <w:r>
+              <w:rPr>
+                <w:rFonts w:asciiTheme="minorHAnsi" w:hAnsiTheme="minorHAnsi" w:cstheme="minorHAnsi"/>
+              </w:rPr>
+              <w:t>SpecDao</w:t>
+            </w:r>
+            <w:proofErr w:type="spellEnd"/>
           </w:p>
           <w:p>
             <w:pPr>
@@ -1617,8 +1684,16 @@
               <w:rPr>
                 <w:rFonts w:asciiTheme="minorHAnsi" w:hAnsiTheme="minorHAnsi" w:cstheme="minorHAnsi"/>
               </w:rPr>
-              <w:t>Class: UserManager</w:t>
-            </w:r>
+              <w:t xml:space="preserve">Class: </w:t>
+            </w:r>
+            <w:proofErr w:type="spellStart"/>
+            <w:r>
+              <w:rPr>
+                <w:rFonts w:asciiTheme="minorHAnsi" w:hAnsiTheme="minorHAnsi" w:cstheme="minorHAnsi"/>
+              </w:rPr>
+              <w:t>UserManager</w:t>
+            </w:r>
+            <w:proofErr w:type="spellEnd"/>
           </w:p>
           <w:p>
             <w:pPr>
@@ -1905,8 +1980,16 @@
               <w:rPr>
                 <w:rFonts w:asciiTheme="minorHAnsi" w:hAnsiTheme="minorHAnsi" w:cstheme="minorHAnsi"/>
               </w:rPr>
-              <w:t>Class: UserDao</w:t>
-            </w:r>
+              <w:t xml:space="preserve">Class: </w:t>
+            </w:r>
+            <w:proofErr w:type="spellStart"/>
+            <w:r>
+              <w:rPr>
+                <w:rFonts w:asciiTheme="minorHAnsi" w:hAnsiTheme="minorHAnsi" w:cstheme="minorHAnsi"/>
+              </w:rPr>
+              <w:t>UserDao</w:t>
+            </w:r>
+            <w:proofErr w:type="spellEnd"/>
           </w:p>
           <w:p>
             <w:pPr>
@@ -2049,8 +2132,16 @@
               <w:rPr>
                 <w:rFonts w:asciiTheme="minorHAnsi" w:hAnsiTheme="minorHAnsi" w:cstheme="minorHAnsi"/>
               </w:rPr>
-              <w:t>Class: SpecsManager</w:t>
-            </w:r>
+              <w:t xml:space="preserve">Class: </w:t>
+            </w:r>
+            <w:proofErr w:type="spellStart"/>
+            <w:r>
+              <w:rPr>
+                <w:rFonts w:asciiTheme="minorHAnsi" w:hAnsiTheme="minorHAnsi" w:cstheme="minorHAnsi"/>
+              </w:rPr>
+              <w:t>SpecsManager</w:t>
+            </w:r>
+            <w:proofErr w:type="spellEnd"/>
           </w:p>
           <w:p>
             <w:pPr>
@@ -2194,8 +2285,16 @@
               <w:rPr>
                 <w:rFonts w:asciiTheme="minorHAnsi" w:hAnsiTheme="minorHAnsi" w:cstheme="minorHAnsi"/>
               </w:rPr>
-              <w:t>Class: Spec</w:t>
-            </w:r>
+              <w:t xml:space="preserve">Class: </w:t>
+            </w:r>
+            <w:proofErr w:type="spellStart"/>
+            <w:r>
+              <w:rPr>
+                <w:rFonts w:asciiTheme="minorHAnsi" w:hAnsiTheme="minorHAnsi" w:cstheme="minorHAnsi"/>
+              </w:rPr>
+              <w:t>Spec</w:t>
+            </w:r>
+            <w:proofErr w:type="spellEnd"/>
           </w:p>
           <w:p>
             <w:pPr>
@@ -2493,8 +2592,16 @@
               <w:rPr>
                 <w:rFonts w:cstheme="minorHAnsi"/>
               </w:rPr>
-              <w:t>Class: Spec</w:t>
-            </w:r>
+              <w:t xml:space="preserve">Class: </w:t>
+            </w:r>
+            <w:proofErr w:type="spellStart"/>
+            <w:r>
+              <w:rPr>
+                <w:rFonts w:cstheme="minorHAnsi"/>
+              </w:rPr>
+              <w:t>Spec</w:t>
+            </w:r>
+            <w:proofErr w:type="spellEnd"/>
           </w:p>
           <w:p>
             <w:pPr>
@@ -2908,8 +3015,16 @@
               <w:rPr>
                 <w:rFonts w:cstheme="minorHAnsi"/>
               </w:rPr>
-              <w:t>Class: UserDao</w:t>
-            </w:r>
+              <w:t xml:space="preserve">Class: </w:t>
+            </w:r>
+            <w:proofErr w:type="spellStart"/>
+            <w:r>
+              <w:rPr>
+                <w:rFonts w:cstheme="minorHAnsi"/>
+              </w:rPr>
+              <w:t>UserDao</w:t>
+            </w:r>
+            <w:proofErr w:type="spellEnd"/>
           </w:p>
           <w:p>
             <w:pPr>
@@ -3042,8 +3157,16 @@
               <w:rPr>
                 <w:rFonts w:cstheme="minorHAnsi"/>
               </w:rPr>
-              <w:t>Class: SpecsManager</w:t>
-            </w:r>
+              <w:t xml:space="preserve">Class: </w:t>
+            </w:r>
+            <w:proofErr w:type="spellStart"/>
+            <w:r>
+              <w:rPr>
+                <w:rFonts w:cstheme="minorHAnsi"/>
+              </w:rPr>
+              <w:t>SpecsManager</w:t>
+            </w:r>
+            <w:proofErr w:type="spellEnd"/>
           </w:p>
           <w:p>
             <w:pPr>
@@ -3176,8 +3299,16 @@
               <w:rPr>
                 <w:rFonts w:cstheme="minorHAnsi"/>
               </w:rPr>
-              <w:t>Class: UserManager</w:t>
-            </w:r>
+              <w:t xml:space="preserve">Class: </w:t>
+            </w:r>
+            <w:proofErr w:type="spellStart"/>
+            <w:r>
+              <w:rPr>
+                <w:rFonts w:cstheme="minorHAnsi"/>
+              </w:rPr>
+              <w:t>UserManager</w:t>
+            </w:r>
+            <w:proofErr w:type="spellEnd"/>
           </w:p>
           <w:p>
             <w:pPr>
@@ -3310,8 +3441,16 @@
               <w:rPr>
                 <w:rFonts w:cstheme="minorHAnsi"/>
               </w:rPr>
-              <w:t>Class: SpecDao</w:t>
-            </w:r>
+              <w:t xml:space="preserve">Class: </w:t>
+            </w:r>
+            <w:proofErr w:type="spellStart"/>
+            <w:r>
+              <w:rPr>
+                <w:rFonts w:cstheme="minorHAnsi"/>
+              </w:rPr>
+              <w:t>SpecDao</w:t>
+            </w:r>
+            <w:proofErr w:type="spellEnd"/>
           </w:p>
           <w:p>
             <w:pPr>
@@ -3575,11 +3714,13 @@
           <w:numId w:val="7"/>
         </w:numPr>
       </w:pPr>
-      <w:bookmarkStart w:id="3" w:name="_Toc106719095"/>
+      <w:bookmarkStart w:id="3" w:name="_Toc106787737"/>
+      <w:proofErr w:type="spellStart"/>
       <w:r>
         <w:t>IGESSecondTest</w:t>
       </w:r>
       <w:bookmarkEnd w:id="3"/>
+      <w:proofErr w:type="spellEnd"/>
     </w:p>
     <w:tbl>
       <w:tblPr>
@@ -3804,8 +3945,16 @@
               <w:rPr>
                 <w:rFonts w:asciiTheme="minorHAnsi" w:hAnsiTheme="minorHAnsi" w:cstheme="minorHAnsi"/>
               </w:rPr>
-              <w:t>Class: Patient</w:t>
-            </w:r>
+              <w:t xml:space="preserve">Class: </w:t>
+            </w:r>
+            <w:proofErr w:type="spellStart"/>
+            <w:r>
+              <w:rPr>
+                <w:rFonts w:asciiTheme="minorHAnsi" w:hAnsiTheme="minorHAnsi" w:cstheme="minorHAnsi"/>
+              </w:rPr>
+              <w:t>Patient</w:t>
+            </w:r>
+            <w:proofErr w:type="spellEnd"/>
           </w:p>
           <w:p>
             <w:pPr>
@@ -3924,32 +4073,48 @@
               <w:rPr>
                 <w:rFonts w:asciiTheme="minorHAnsi" w:hAnsiTheme="minorHAnsi" w:cstheme="minorHAnsi"/>
               </w:rPr>
-              <w:t>RP = true</w:t>
-            </w:r>
-          </w:p>
-          <w:p>
-            <w:pPr>
-              <w:pStyle w:val="CorpoA"/>
-              <w:jc w:val="center"/>
-              <w:rPr>
-                <w:rFonts w:asciiTheme="minorHAnsi" w:hAnsiTheme="minorHAnsi" w:cstheme="minorHAnsi"/>
-              </w:rPr>
-            </w:pPr>
-          </w:p>
-          <w:p>
-            <w:pPr>
-              <w:pStyle w:val="CorpoA"/>
-              <w:jc w:val="center"/>
-              <w:rPr>
-                <w:rFonts w:asciiTheme="minorHAnsi" w:hAnsiTheme="minorHAnsi" w:cstheme="minorHAnsi"/>
-              </w:rPr>
-            </w:pPr>
-            <w:r>
-              <w:rPr>
-                <w:rFonts w:asciiTheme="minorHAnsi" w:hAnsiTheme="minorHAnsi" w:cstheme="minorHAnsi"/>
-              </w:rPr>
-              <w:t>Class: HealthWorkerManager</w:t>
-            </w:r>
+              <w:t xml:space="preserve">RP = </w:t>
+            </w:r>
+            <w:proofErr w:type="spellStart"/>
+            <w:r>
+              <w:rPr>
+                <w:rFonts w:asciiTheme="minorHAnsi" w:hAnsiTheme="minorHAnsi" w:cstheme="minorHAnsi"/>
+              </w:rPr>
+              <w:t>true</w:t>
+            </w:r>
+            <w:proofErr w:type="spellEnd"/>
+          </w:p>
+          <w:p>
+            <w:pPr>
+              <w:pStyle w:val="CorpoA"/>
+              <w:jc w:val="center"/>
+              <w:rPr>
+                <w:rFonts w:asciiTheme="minorHAnsi" w:hAnsiTheme="minorHAnsi" w:cstheme="minorHAnsi"/>
+              </w:rPr>
+            </w:pPr>
+          </w:p>
+          <w:p>
+            <w:pPr>
+              <w:pStyle w:val="CorpoA"/>
+              <w:jc w:val="center"/>
+              <w:rPr>
+                <w:rFonts w:asciiTheme="minorHAnsi" w:hAnsiTheme="minorHAnsi" w:cstheme="minorHAnsi"/>
+              </w:rPr>
+            </w:pPr>
+            <w:r>
+              <w:rPr>
+                <w:rFonts w:asciiTheme="minorHAnsi" w:hAnsiTheme="minorHAnsi" w:cstheme="minorHAnsi"/>
+              </w:rPr>
+              <w:t xml:space="preserve">Class: </w:t>
+            </w:r>
+            <w:proofErr w:type="spellStart"/>
+            <w:r>
+              <w:rPr>
+                <w:rFonts w:asciiTheme="minorHAnsi" w:hAnsiTheme="minorHAnsi" w:cstheme="minorHAnsi"/>
+              </w:rPr>
+              <w:t>HealthWorkerManager</w:t>
+            </w:r>
+            <w:proofErr w:type="spellEnd"/>
           </w:p>
           <w:p>
             <w:pPr>
@@ -4092,8 +4257,16 @@
               <w:rPr>
                 <w:rFonts w:asciiTheme="minorHAnsi" w:hAnsiTheme="minorHAnsi" w:cstheme="minorHAnsi"/>
               </w:rPr>
-              <w:t>Class: HealthWorker</w:t>
-            </w:r>
+              <w:t xml:space="preserve">Class: </w:t>
+            </w:r>
+            <w:proofErr w:type="spellStart"/>
+            <w:r>
+              <w:rPr>
+                <w:rFonts w:asciiTheme="minorHAnsi" w:hAnsiTheme="minorHAnsi" w:cstheme="minorHAnsi"/>
+              </w:rPr>
+              <w:t>HealthWorker</w:t>
+            </w:r>
+            <w:proofErr w:type="spellEnd"/>
           </w:p>
           <w:p>
             <w:pPr>
@@ -4236,8 +4409,16 @@
               <w:rPr>
                 <w:rFonts w:asciiTheme="minorHAnsi" w:hAnsiTheme="minorHAnsi" w:cstheme="minorHAnsi"/>
               </w:rPr>
-              <w:t>Class: PatientManager</w:t>
-            </w:r>
+              <w:t xml:space="preserve">Class: </w:t>
+            </w:r>
+            <w:proofErr w:type="spellStart"/>
+            <w:r>
+              <w:rPr>
+                <w:rFonts w:asciiTheme="minorHAnsi" w:hAnsiTheme="minorHAnsi" w:cstheme="minorHAnsi"/>
+              </w:rPr>
+              <w:t>PatientManager</w:t>
+            </w:r>
+            <w:proofErr w:type="spellEnd"/>
           </w:p>
           <w:p>
             <w:pPr>
@@ -4380,8 +4561,16 @@
               <w:rPr>
                 <w:rFonts w:asciiTheme="minorHAnsi" w:hAnsiTheme="minorHAnsi" w:cstheme="minorHAnsi"/>
               </w:rPr>
-              <w:t>Class: Swab</w:t>
-            </w:r>
+              <w:t xml:space="preserve">Class: </w:t>
+            </w:r>
+            <w:proofErr w:type="spellStart"/>
+            <w:r>
+              <w:rPr>
+                <w:rFonts w:asciiTheme="minorHAnsi" w:hAnsiTheme="minorHAnsi" w:cstheme="minorHAnsi"/>
+              </w:rPr>
+              <w:t>Swab</w:t>
+            </w:r>
+            <w:proofErr w:type="spellEnd"/>
           </w:p>
           <w:p>
             <w:pPr>
@@ -4525,8 +4714,16 @@
               <w:rPr>
                 <w:rFonts w:asciiTheme="minorHAnsi" w:hAnsiTheme="minorHAnsi" w:cstheme="minorHAnsi"/>
               </w:rPr>
-              <w:t>Class: HealthController</w:t>
-            </w:r>
+              <w:t xml:space="preserve">Class: </w:t>
+            </w:r>
+            <w:proofErr w:type="spellStart"/>
+            <w:r>
+              <w:rPr>
+                <w:rFonts w:asciiTheme="minorHAnsi" w:hAnsiTheme="minorHAnsi" w:cstheme="minorHAnsi"/>
+              </w:rPr>
+              <w:t>HealthController</w:t>
+            </w:r>
+            <w:proofErr w:type="spellEnd"/>
           </w:p>
           <w:p>
             <w:pPr>
@@ -4669,8 +4866,16 @@
               <w:rPr>
                 <w:rFonts w:asciiTheme="minorHAnsi" w:hAnsiTheme="minorHAnsi" w:cstheme="minorHAnsi"/>
               </w:rPr>
-              <w:t>Class: PatientController</w:t>
-            </w:r>
+              <w:t xml:space="preserve">Class: </w:t>
+            </w:r>
+            <w:proofErr w:type="spellStart"/>
+            <w:r>
+              <w:rPr>
+                <w:rFonts w:asciiTheme="minorHAnsi" w:hAnsiTheme="minorHAnsi" w:cstheme="minorHAnsi"/>
+              </w:rPr>
+              <w:t>PatientController</w:t>
+            </w:r>
+            <w:proofErr w:type="spellEnd"/>
           </w:p>
           <w:p>
             <w:pPr>
@@ -4814,8 +5019,16 @@
                 <w:rFonts w:cstheme="minorHAnsi"/>
               </w:rPr>
               <w:lastRenderedPageBreak/>
-              <w:t>Output del sistma</w:t>
-            </w:r>
+              <w:t xml:space="preserve">Output del </w:t>
+            </w:r>
+            <w:proofErr w:type="spellStart"/>
+            <w:r>
+              <w:rPr>
+                <w:rFonts w:cstheme="minorHAnsi"/>
+              </w:rPr>
+              <w:t>sistma</w:t>
+            </w:r>
+            <w:proofErr w:type="spellEnd"/>
           </w:p>
         </w:tc>
         <w:tc>
@@ -4963,8 +5176,16 @@
               <w:rPr>
                 <w:rFonts w:asciiTheme="minorHAnsi" w:hAnsiTheme="minorHAnsi" w:cstheme="minorHAnsi"/>
               </w:rPr>
-              <w:t>Class: Patient</w:t>
-            </w:r>
+              <w:t xml:space="preserve">Class: </w:t>
+            </w:r>
+            <w:proofErr w:type="spellStart"/>
+            <w:r>
+              <w:rPr>
+                <w:rFonts w:asciiTheme="minorHAnsi" w:hAnsiTheme="minorHAnsi" w:cstheme="minorHAnsi"/>
+              </w:rPr>
+              <w:t>Patient</w:t>
+            </w:r>
+            <w:proofErr w:type="spellEnd"/>
           </w:p>
           <w:p>
             <w:pPr>
@@ -5083,32 +5304,48 @@
               <w:rPr>
                 <w:rFonts w:asciiTheme="minorHAnsi" w:hAnsiTheme="minorHAnsi" w:cstheme="minorHAnsi"/>
               </w:rPr>
-              <w:t>RP = true</w:t>
-            </w:r>
-          </w:p>
-          <w:p>
-            <w:pPr>
-              <w:pStyle w:val="CorpoA"/>
-              <w:jc w:val="center"/>
-              <w:rPr>
-                <w:rFonts w:asciiTheme="minorHAnsi" w:hAnsiTheme="minorHAnsi" w:cstheme="minorHAnsi"/>
-              </w:rPr>
-            </w:pPr>
-          </w:p>
-          <w:p>
-            <w:pPr>
-              <w:pStyle w:val="CorpoA"/>
-              <w:jc w:val="center"/>
-              <w:rPr>
-                <w:rFonts w:asciiTheme="minorHAnsi" w:hAnsiTheme="minorHAnsi" w:cstheme="minorHAnsi"/>
-              </w:rPr>
-            </w:pPr>
-            <w:r>
-              <w:rPr>
-                <w:rFonts w:asciiTheme="minorHAnsi" w:hAnsiTheme="minorHAnsi" w:cstheme="minorHAnsi"/>
-              </w:rPr>
-              <w:t>Class: HealthWorkerManager</w:t>
-            </w:r>
+              <w:t xml:space="preserve">RP = </w:t>
+            </w:r>
+            <w:proofErr w:type="spellStart"/>
+            <w:r>
+              <w:rPr>
+                <w:rFonts w:asciiTheme="minorHAnsi" w:hAnsiTheme="minorHAnsi" w:cstheme="minorHAnsi"/>
+              </w:rPr>
+              <w:t>true</w:t>
+            </w:r>
+            <w:proofErr w:type="spellEnd"/>
+          </w:p>
+          <w:p>
+            <w:pPr>
+              <w:pStyle w:val="CorpoA"/>
+              <w:jc w:val="center"/>
+              <w:rPr>
+                <w:rFonts w:asciiTheme="minorHAnsi" w:hAnsiTheme="minorHAnsi" w:cstheme="minorHAnsi"/>
+              </w:rPr>
+            </w:pPr>
+          </w:p>
+          <w:p>
+            <w:pPr>
+              <w:pStyle w:val="CorpoA"/>
+              <w:jc w:val="center"/>
+              <w:rPr>
+                <w:rFonts w:asciiTheme="minorHAnsi" w:hAnsiTheme="minorHAnsi" w:cstheme="minorHAnsi"/>
+              </w:rPr>
+            </w:pPr>
+            <w:r>
+              <w:rPr>
+                <w:rFonts w:asciiTheme="minorHAnsi" w:hAnsiTheme="minorHAnsi" w:cstheme="minorHAnsi"/>
+              </w:rPr>
+              <w:t xml:space="preserve">Class: </w:t>
+            </w:r>
+            <w:proofErr w:type="spellStart"/>
+            <w:r>
+              <w:rPr>
+                <w:rFonts w:asciiTheme="minorHAnsi" w:hAnsiTheme="minorHAnsi" w:cstheme="minorHAnsi"/>
+              </w:rPr>
+              <w:t>HealthWorkerManager</w:t>
+            </w:r>
+            <w:proofErr w:type="spellEnd"/>
           </w:p>
           <w:p>
             <w:pPr>
@@ -5251,8 +5488,16 @@
               <w:rPr>
                 <w:rFonts w:asciiTheme="minorHAnsi" w:hAnsiTheme="minorHAnsi" w:cstheme="minorHAnsi"/>
               </w:rPr>
-              <w:t>Class: HealthWorker</w:t>
-            </w:r>
+              <w:t xml:space="preserve">Class: </w:t>
+            </w:r>
+            <w:proofErr w:type="spellStart"/>
+            <w:r>
+              <w:rPr>
+                <w:rFonts w:asciiTheme="minorHAnsi" w:hAnsiTheme="minorHAnsi" w:cstheme="minorHAnsi"/>
+              </w:rPr>
+              <w:t>HealthWorker</w:t>
+            </w:r>
+            <w:proofErr w:type="spellEnd"/>
           </w:p>
           <w:p>
             <w:pPr>
@@ -5336,11 +5581,13 @@
               <w:jc w:val="center"/>
               <w:rPr>
                 <w:rFonts w:asciiTheme="minorHAnsi" w:hAnsiTheme="minorHAnsi" w:cstheme="minorHAnsi"/>
-              </w:rPr>
-            </w:pPr>
-            <w:r>
-              <w:rPr>
-                <w:rFonts w:asciiTheme="minorHAnsi" w:hAnsiTheme="minorHAnsi" w:cstheme="minorHAnsi"/>
+                <w:lang w:val="en-US"/>
+              </w:rPr>
+            </w:pPr>
+            <w:r>
+              <w:rPr>
+                <w:rFonts w:asciiTheme="minorHAnsi" w:hAnsiTheme="minorHAnsi" w:cstheme="minorHAnsi"/>
+                <w:lang w:val="en-US"/>
               </w:rPr>
               <w:t>CMR = 0.5652173913043478</w:t>
             </w:r>
@@ -5351,11 +5598,13 @@
               <w:jc w:val="center"/>
               <w:rPr>
                 <w:rFonts w:asciiTheme="minorHAnsi" w:hAnsiTheme="minorHAnsi" w:cstheme="minorHAnsi"/>
-              </w:rPr>
-            </w:pPr>
-            <w:r>
-              <w:rPr>
-                <w:rFonts w:asciiTheme="minorHAnsi" w:hAnsiTheme="minorHAnsi" w:cstheme="minorHAnsi"/>
+                <w:lang w:val="en-US"/>
+              </w:rPr>
+            </w:pPr>
+            <w:r>
+              <w:rPr>
+                <w:rFonts w:asciiTheme="minorHAnsi" w:hAnsiTheme="minorHAnsi" w:cstheme="minorHAnsi"/>
+                <w:lang w:val="en-US"/>
               </w:rPr>
               <w:t>CAI = 0.38461538461538464</w:t>
             </w:r>
@@ -5366,11 +5615,13 @@
               <w:jc w:val="center"/>
               <w:rPr>
                 <w:rFonts w:asciiTheme="minorHAnsi" w:hAnsiTheme="minorHAnsi" w:cstheme="minorHAnsi"/>
-              </w:rPr>
-            </w:pPr>
-            <w:r>
-              <w:rPr>
-                <w:rFonts w:asciiTheme="minorHAnsi" w:hAnsiTheme="minorHAnsi" w:cstheme="minorHAnsi"/>
+                <w:lang w:val="en-US"/>
+              </w:rPr>
+            </w:pPr>
+            <w:r>
+              <w:rPr>
+                <w:rFonts w:asciiTheme="minorHAnsi" w:hAnsiTheme="minorHAnsi" w:cstheme="minorHAnsi"/>
+                <w:lang w:val="en-US"/>
               </w:rPr>
               <w:t>RP = false</w:t>
             </w:r>
@@ -5381,23 +5632,35 @@
               <w:jc w:val="center"/>
               <w:rPr>
                 <w:rFonts w:asciiTheme="minorHAnsi" w:hAnsiTheme="minorHAnsi" w:cstheme="minorHAnsi"/>
-              </w:rPr>
-            </w:pPr>
-          </w:p>
-          <w:p>
-            <w:pPr>
-              <w:pStyle w:val="CorpoA"/>
-              <w:jc w:val="center"/>
-              <w:rPr>
-                <w:rFonts w:asciiTheme="minorHAnsi" w:hAnsiTheme="minorHAnsi" w:cstheme="minorHAnsi"/>
-              </w:rPr>
-            </w:pPr>
-            <w:r>
-              <w:rPr>
-                <w:rFonts w:asciiTheme="minorHAnsi" w:hAnsiTheme="minorHAnsi" w:cstheme="minorHAnsi"/>
-              </w:rPr>
-              <w:t>Class: PatientManager</w:t>
-            </w:r>
+                <w:lang w:val="en-US"/>
+              </w:rPr>
+            </w:pPr>
+          </w:p>
+          <w:p>
+            <w:pPr>
+              <w:pStyle w:val="CorpoA"/>
+              <w:jc w:val="center"/>
+              <w:rPr>
+                <w:rFonts w:asciiTheme="minorHAnsi" w:hAnsiTheme="minorHAnsi" w:cstheme="minorHAnsi"/>
+                <w:lang w:val="en-US"/>
+              </w:rPr>
+            </w:pPr>
+            <w:r>
+              <w:rPr>
+                <w:rFonts w:asciiTheme="minorHAnsi" w:hAnsiTheme="minorHAnsi" w:cstheme="minorHAnsi"/>
+                <w:lang w:val="en-US"/>
+              </w:rPr>
+              <w:t xml:space="preserve">Class: </w:t>
+            </w:r>
+            <w:proofErr w:type="spellStart"/>
+            <w:r>
+              <w:rPr>
+                <w:rFonts w:asciiTheme="minorHAnsi" w:hAnsiTheme="minorHAnsi" w:cstheme="minorHAnsi"/>
+                <w:lang w:val="en-US"/>
+              </w:rPr>
+              <w:t>PatientManager</w:t>
+            </w:r>
+            <w:proofErr w:type="spellEnd"/>
           </w:p>
           <w:p>
             <w:pPr>
@@ -5480,11 +5743,13 @@
               <w:jc w:val="center"/>
               <w:rPr>
                 <w:rFonts w:asciiTheme="minorHAnsi" w:hAnsiTheme="minorHAnsi" w:cstheme="minorHAnsi"/>
-              </w:rPr>
-            </w:pPr>
-            <w:r>
-              <w:rPr>
-                <w:rFonts w:asciiTheme="minorHAnsi" w:hAnsiTheme="minorHAnsi" w:cstheme="minorHAnsi"/>
+                <w:lang w:val="en-US"/>
+              </w:rPr>
+            </w:pPr>
+            <w:r>
+              <w:rPr>
+                <w:rFonts w:asciiTheme="minorHAnsi" w:hAnsiTheme="minorHAnsi" w:cstheme="minorHAnsi"/>
+                <w:lang w:val="en-US"/>
               </w:rPr>
               <w:t>CMR = 0.0</w:t>
             </w:r>
@@ -5495,11 +5760,13 @@
               <w:jc w:val="center"/>
               <w:rPr>
                 <w:rFonts w:asciiTheme="minorHAnsi" w:hAnsiTheme="minorHAnsi" w:cstheme="minorHAnsi"/>
-              </w:rPr>
-            </w:pPr>
-            <w:r>
-              <w:rPr>
-                <w:rFonts w:asciiTheme="minorHAnsi" w:hAnsiTheme="minorHAnsi" w:cstheme="minorHAnsi"/>
+                <w:lang w:val="en-US"/>
+              </w:rPr>
+            </w:pPr>
+            <w:r>
+              <w:rPr>
+                <w:rFonts w:asciiTheme="minorHAnsi" w:hAnsiTheme="minorHAnsi" w:cstheme="minorHAnsi"/>
+                <w:lang w:val="en-US"/>
               </w:rPr>
               <w:t>CAI = 0.0</w:t>
             </w:r>
@@ -5510,11 +5777,13 @@
               <w:jc w:val="center"/>
               <w:rPr>
                 <w:rFonts w:asciiTheme="minorHAnsi" w:hAnsiTheme="minorHAnsi" w:cstheme="minorHAnsi"/>
-              </w:rPr>
-            </w:pPr>
-            <w:r>
-              <w:rPr>
-                <w:rFonts w:asciiTheme="minorHAnsi" w:hAnsiTheme="minorHAnsi" w:cstheme="minorHAnsi"/>
+                <w:lang w:val="en-US"/>
+              </w:rPr>
+            </w:pPr>
+            <w:r>
+              <w:rPr>
+                <w:rFonts w:asciiTheme="minorHAnsi" w:hAnsiTheme="minorHAnsi" w:cstheme="minorHAnsi"/>
+                <w:lang w:val="en-US"/>
               </w:rPr>
               <w:t>RP = false</w:t>
             </w:r>
@@ -5525,20 +5794,23 @@
               <w:jc w:val="center"/>
               <w:rPr>
                 <w:rFonts w:asciiTheme="minorHAnsi" w:hAnsiTheme="minorHAnsi" w:cstheme="minorHAnsi"/>
-              </w:rPr>
-            </w:pPr>
-          </w:p>
-          <w:p>
-            <w:pPr>
-              <w:pStyle w:val="CorpoA"/>
-              <w:jc w:val="center"/>
-              <w:rPr>
-                <w:rFonts w:asciiTheme="minorHAnsi" w:hAnsiTheme="minorHAnsi" w:cstheme="minorHAnsi"/>
-              </w:rPr>
-            </w:pPr>
-            <w:r>
-              <w:rPr>
-                <w:rFonts w:asciiTheme="minorHAnsi" w:hAnsiTheme="minorHAnsi" w:cstheme="minorHAnsi"/>
+                <w:lang w:val="en-US"/>
+              </w:rPr>
+            </w:pPr>
+          </w:p>
+          <w:p>
+            <w:pPr>
+              <w:pStyle w:val="CorpoA"/>
+              <w:jc w:val="center"/>
+              <w:rPr>
+                <w:rFonts w:asciiTheme="minorHAnsi" w:hAnsiTheme="minorHAnsi" w:cstheme="minorHAnsi"/>
+                <w:lang w:val="en-US"/>
+              </w:rPr>
+            </w:pPr>
+            <w:r>
+              <w:rPr>
+                <w:rFonts w:asciiTheme="minorHAnsi" w:hAnsiTheme="minorHAnsi" w:cstheme="minorHAnsi"/>
+                <w:lang w:val="en-US"/>
               </w:rPr>
               <w:t>Class: Swab</w:t>
             </w:r>
@@ -5624,11 +5896,13 @@
               <w:jc w:val="center"/>
               <w:rPr>
                 <w:rFonts w:asciiTheme="minorHAnsi" w:hAnsiTheme="minorHAnsi" w:cstheme="minorHAnsi"/>
-              </w:rPr>
-            </w:pPr>
-            <w:r>
-              <w:rPr>
-                <w:rFonts w:asciiTheme="minorHAnsi" w:hAnsiTheme="minorHAnsi" w:cstheme="minorHAnsi"/>
+                <w:lang w:val="en-US"/>
+              </w:rPr>
+            </w:pPr>
+            <w:r>
+              <w:rPr>
+                <w:rFonts w:asciiTheme="minorHAnsi" w:hAnsiTheme="minorHAnsi" w:cstheme="minorHAnsi"/>
+                <w:lang w:val="en-US"/>
               </w:rPr>
               <w:t>CMR = 0.6363636363636364</w:t>
             </w:r>
@@ -5639,11 +5913,13 @@
               <w:jc w:val="center"/>
               <w:rPr>
                 <w:rFonts w:asciiTheme="minorHAnsi" w:hAnsiTheme="minorHAnsi" w:cstheme="minorHAnsi"/>
-              </w:rPr>
-            </w:pPr>
-            <w:r>
-              <w:rPr>
-                <w:rFonts w:asciiTheme="minorHAnsi" w:hAnsiTheme="minorHAnsi" w:cstheme="minorHAnsi"/>
+                <w:lang w:val="en-US"/>
+              </w:rPr>
+            </w:pPr>
+            <w:r>
+              <w:rPr>
+                <w:rFonts w:asciiTheme="minorHAnsi" w:hAnsiTheme="minorHAnsi" w:cstheme="minorHAnsi"/>
+                <w:lang w:val="en-US"/>
               </w:rPr>
               <w:t>CAI = 0.7142857142857143</w:t>
             </w:r>
@@ -5654,11 +5930,13 @@
               <w:jc w:val="center"/>
               <w:rPr>
                 <w:rFonts w:asciiTheme="minorHAnsi" w:hAnsiTheme="minorHAnsi" w:cstheme="minorHAnsi"/>
-              </w:rPr>
-            </w:pPr>
-            <w:r>
-              <w:rPr>
-                <w:rFonts w:asciiTheme="minorHAnsi" w:hAnsiTheme="minorHAnsi" w:cstheme="minorHAnsi"/>
+                <w:lang w:val="en-US"/>
+              </w:rPr>
+            </w:pPr>
+            <w:r>
+              <w:rPr>
+                <w:rFonts w:asciiTheme="minorHAnsi" w:hAnsiTheme="minorHAnsi" w:cstheme="minorHAnsi"/>
+                <w:lang w:val="en-US"/>
               </w:rPr>
               <w:t>RP = false</w:t>
             </w:r>
@@ -5669,23 +5947,35 @@
               <w:jc w:val="center"/>
               <w:rPr>
                 <w:rFonts w:asciiTheme="minorHAnsi" w:hAnsiTheme="minorHAnsi" w:cstheme="minorHAnsi"/>
-              </w:rPr>
-            </w:pPr>
-          </w:p>
-          <w:p>
-            <w:pPr>
-              <w:pStyle w:val="CorpoA"/>
-              <w:jc w:val="center"/>
-              <w:rPr>
-                <w:rFonts w:asciiTheme="minorHAnsi" w:hAnsiTheme="minorHAnsi" w:cstheme="minorHAnsi"/>
-              </w:rPr>
-            </w:pPr>
-            <w:r>
-              <w:rPr>
-                <w:rFonts w:asciiTheme="minorHAnsi" w:hAnsiTheme="minorHAnsi" w:cstheme="minorHAnsi"/>
-              </w:rPr>
-              <w:t>Class: HealthController</w:t>
-            </w:r>
+                <w:lang w:val="en-US"/>
+              </w:rPr>
+            </w:pPr>
+          </w:p>
+          <w:p>
+            <w:pPr>
+              <w:pStyle w:val="CorpoA"/>
+              <w:jc w:val="center"/>
+              <w:rPr>
+                <w:rFonts w:asciiTheme="minorHAnsi" w:hAnsiTheme="minorHAnsi" w:cstheme="minorHAnsi"/>
+                <w:lang w:val="en-US"/>
+              </w:rPr>
+            </w:pPr>
+            <w:r>
+              <w:rPr>
+                <w:rFonts w:asciiTheme="minorHAnsi" w:hAnsiTheme="minorHAnsi" w:cstheme="minorHAnsi"/>
+                <w:lang w:val="en-US"/>
+              </w:rPr>
+              <w:t xml:space="preserve">Class: </w:t>
+            </w:r>
+            <w:proofErr w:type="spellStart"/>
+            <w:r>
+              <w:rPr>
+                <w:rFonts w:asciiTheme="minorHAnsi" w:hAnsiTheme="minorHAnsi" w:cstheme="minorHAnsi"/>
+                <w:lang w:val="en-US"/>
+              </w:rPr>
+              <w:t>HealthController</w:t>
+            </w:r>
+            <w:proofErr w:type="spellEnd"/>
           </w:p>
           <w:p>
             <w:pPr>
@@ -5768,11 +6058,13 @@
               <w:jc w:val="center"/>
               <w:rPr>
                 <w:rFonts w:asciiTheme="minorHAnsi" w:hAnsiTheme="minorHAnsi" w:cstheme="minorHAnsi"/>
-              </w:rPr>
-            </w:pPr>
-            <w:r>
-              <w:rPr>
-                <w:rFonts w:asciiTheme="minorHAnsi" w:hAnsiTheme="minorHAnsi" w:cstheme="minorHAnsi"/>
+                <w:lang w:val="en-US"/>
+              </w:rPr>
+            </w:pPr>
+            <w:r>
+              <w:rPr>
+                <w:rFonts w:asciiTheme="minorHAnsi" w:hAnsiTheme="minorHAnsi" w:cstheme="minorHAnsi"/>
+                <w:lang w:val="en-US"/>
               </w:rPr>
               <w:t>CMR = 0.0</w:t>
             </w:r>
@@ -5783,11 +6075,13 @@
               <w:jc w:val="center"/>
               <w:rPr>
                 <w:rFonts w:asciiTheme="minorHAnsi" w:hAnsiTheme="minorHAnsi" w:cstheme="minorHAnsi"/>
-              </w:rPr>
-            </w:pPr>
-            <w:r>
-              <w:rPr>
-                <w:rFonts w:asciiTheme="minorHAnsi" w:hAnsiTheme="minorHAnsi" w:cstheme="minorHAnsi"/>
+                <w:lang w:val="en-US"/>
+              </w:rPr>
+            </w:pPr>
+            <w:r>
+              <w:rPr>
+                <w:rFonts w:asciiTheme="minorHAnsi" w:hAnsiTheme="minorHAnsi" w:cstheme="minorHAnsi"/>
+                <w:lang w:val="en-US"/>
               </w:rPr>
               <w:t>CAI = 0.0</w:t>
             </w:r>
@@ -5798,11 +6092,13 @@
               <w:jc w:val="center"/>
               <w:rPr>
                 <w:rFonts w:asciiTheme="minorHAnsi" w:hAnsiTheme="minorHAnsi" w:cstheme="minorHAnsi"/>
-              </w:rPr>
-            </w:pPr>
-            <w:r>
-              <w:rPr>
-                <w:rFonts w:asciiTheme="minorHAnsi" w:hAnsiTheme="minorHAnsi" w:cstheme="minorHAnsi"/>
+                <w:lang w:val="en-US"/>
+              </w:rPr>
+            </w:pPr>
+            <w:r>
+              <w:rPr>
+                <w:rFonts w:asciiTheme="minorHAnsi" w:hAnsiTheme="minorHAnsi" w:cstheme="minorHAnsi"/>
+                <w:lang w:val="en-US"/>
               </w:rPr>
               <w:t>RP = false</w:t>
             </w:r>
@@ -5813,23 +6109,35 @@
               <w:jc w:val="center"/>
               <w:rPr>
                 <w:rFonts w:asciiTheme="minorHAnsi" w:hAnsiTheme="minorHAnsi" w:cstheme="minorHAnsi"/>
-              </w:rPr>
-            </w:pPr>
-          </w:p>
-          <w:p>
-            <w:pPr>
-              <w:pStyle w:val="CorpoA"/>
-              <w:jc w:val="center"/>
-              <w:rPr>
-                <w:rFonts w:asciiTheme="minorHAnsi" w:hAnsiTheme="minorHAnsi" w:cstheme="minorHAnsi"/>
-              </w:rPr>
-            </w:pPr>
-            <w:r>
-              <w:rPr>
-                <w:rFonts w:asciiTheme="minorHAnsi" w:hAnsiTheme="minorHAnsi" w:cstheme="minorHAnsi"/>
-              </w:rPr>
-              <w:t>Class: PatientController</w:t>
-            </w:r>
+                <w:lang w:val="en-US"/>
+              </w:rPr>
+            </w:pPr>
+          </w:p>
+          <w:p>
+            <w:pPr>
+              <w:pStyle w:val="CorpoA"/>
+              <w:jc w:val="center"/>
+              <w:rPr>
+                <w:rFonts w:asciiTheme="minorHAnsi" w:hAnsiTheme="minorHAnsi" w:cstheme="minorHAnsi"/>
+                <w:lang w:val="en-US"/>
+              </w:rPr>
+            </w:pPr>
+            <w:r>
+              <w:rPr>
+                <w:rFonts w:asciiTheme="minorHAnsi" w:hAnsiTheme="minorHAnsi" w:cstheme="minorHAnsi"/>
+                <w:lang w:val="en-US"/>
+              </w:rPr>
+              <w:t xml:space="preserve">Class: </w:t>
+            </w:r>
+            <w:proofErr w:type="spellStart"/>
+            <w:r>
+              <w:rPr>
+                <w:rFonts w:asciiTheme="minorHAnsi" w:hAnsiTheme="minorHAnsi" w:cstheme="minorHAnsi"/>
+                <w:lang w:val="en-US"/>
+              </w:rPr>
+              <w:t>PatientController</w:t>
+            </w:r>
+            <w:proofErr w:type="spellEnd"/>
           </w:p>
           <w:p>
             <w:pPr>
@@ -6062,12 +6370,14 @@
           <w:numId w:val="7"/>
         </w:numPr>
       </w:pPr>
-      <w:bookmarkStart w:id="4" w:name="_Toc106719096"/>
+      <w:bookmarkStart w:id="4" w:name="_Toc106787738"/>
+      <w:proofErr w:type="spellStart"/>
       <w:r>
         <w:lastRenderedPageBreak/>
         <w:t>IGESThirdTest</w:t>
       </w:r>
       <w:bookmarkEnd w:id="4"/>
+      <w:proofErr w:type="spellEnd"/>
     </w:p>
     <w:tbl>
       <w:tblPr>
@@ -6287,8 +6597,17 @@
                 <w:rFonts w:asciiTheme="minorHAnsi" w:hAnsiTheme="minorHAnsi" w:cstheme="minorHAnsi"/>
                 <w:lang w:val="en-US"/>
               </w:rPr>
-              <w:t>Class: GuessingGame</w:t>
-            </w:r>
+              <w:t xml:space="preserve">Class: </w:t>
+            </w:r>
+            <w:proofErr w:type="spellStart"/>
+            <w:r>
+              <w:rPr>
+                <w:rFonts w:asciiTheme="minorHAnsi" w:hAnsiTheme="minorHAnsi" w:cstheme="minorHAnsi"/>
+                <w:lang w:val="en-US"/>
+              </w:rPr>
+              <w:t>GuessingGame</w:t>
+            </w:r>
+            <w:proofErr w:type="spellEnd"/>
           </w:p>
           <w:p>
             <w:pPr>
@@ -6602,8 +6921,17 @@
                 <w:rFonts w:asciiTheme="minorHAnsi" w:hAnsiTheme="minorHAnsi" w:cstheme="minorHAnsi"/>
                 <w:lang w:val="en-US"/>
               </w:rPr>
-              <w:t>Class: GuessingGame</w:t>
-            </w:r>
+              <w:t xml:space="preserve">Class: </w:t>
+            </w:r>
+            <w:proofErr w:type="spellStart"/>
+            <w:r>
+              <w:rPr>
+                <w:rFonts w:asciiTheme="minorHAnsi" w:hAnsiTheme="minorHAnsi" w:cstheme="minorHAnsi"/>
+                <w:lang w:val="en-US"/>
+              </w:rPr>
+              <w:t>GuessingGame</w:t>
+            </w:r>
+            <w:proofErr w:type="spellEnd"/>
           </w:p>
           <w:p>
             <w:pPr>
@@ -6847,11 +7175,13 @@
           <w:numId w:val="7"/>
         </w:numPr>
       </w:pPr>
-      <w:bookmarkStart w:id="5" w:name="_Toc106719097"/>
+      <w:bookmarkStart w:id="5" w:name="_Toc106787739"/>
+      <w:proofErr w:type="spellStart"/>
       <w:r>
         <w:t>IGESFourthTest</w:t>
       </w:r>
       <w:bookmarkEnd w:id="5"/>
+      <w:proofErr w:type="spellEnd"/>
     </w:p>
     <w:tbl>
       <w:tblPr>
@@ -7072,8 +7402,17 @@
                 <w:rFonts w:asciiTheme="minorHAnsi" w:hAnsiTheme="minorHAnsi" w:cstheme="minorHAnsi"/>
                 <w:lang w:val="en-US"/>
               </w:rPr>
-              <w:t>Class: MapGenerator</w:t>
-            </w:r>
+              <w:t xml:space="preserve">Class: </w:t>
+            </w:r>
+            <w:proofErr w:type="spellStart"/>
+            <w:r>
+              <w:rPr>
+                <w:rFonts w:asciiTheme="minorHAnsi" w:hAnsiTheme="minorHAnsi" w:cstheme="minorHAnsi"/>
+                <w:lang w:val="en-US"/>
+              </w:rPr>
+              <w:t>MapGenerator</w:t>
+            </w:r>
+            <w:proofErr w:type="spellEnd"/>
           </w:p>
           <w:p>
             <w:pPr>
@@ -7684,8 +8023,17 @@
                 <w:rFonts w:asciiTheme="minorHAnsi" w:hAnsiTheme="minorHAnsi" w:cstheme="minorHAnsi"/>
                 <w:lang w:val="en-US"/>
               </w:rPr>
-              <w:t>Class: MapGenerator</w:t>
-            </w:r>
+              <w:t xml:space="preserve">Class: </w:t>
+            </w:r>
+            <w:proofErr w:type="spellStart"/>
+            <w:r>
+              <w:rPr>
+                <w:rFonts w:asciiTheme="minorHAnsi" w:hAnsiTheme="minorHAnsi" w:cstheme="minorHAnsi"/>
+                <w:lang w:val="en-US"/>
+              </w:rPr>
+              <w:t>MapGenerator</w:t>
+            </w:r>
+            <w:proofErr w:type="spellEnd"/>
           </w:p>
           <w:p>
             <w:pPr>
@@ -8228,11 +8576,13 @@
           <w:numId w:val="7"/>
         </w:numPr>
       </w:pPr>
-      <w:bookmarkStart w:id="6" w:name="_Toc106719098"/>
+      <w:bookmarkStart w:id="6" w:name="_Toc106787740"/>
+      <w:proofErr w:type="spellStart"/>
       <w:r>
         <w:t>IGESFifthTest</w:t>
       </w:r>
       <w:bookmarkEnd w:id="6"/>
+      <w:proofErr w:type="spellEnd"/>
     </w:p>
     <w:tbl>
       <w:tblPr>
@@ -8452,8 +8802,17 @@
                 <w:rFonts w:asciiTheme="minorHAnsi" w:hAnsiTheme="minorHAnsi" w:cstheme="minorHAnsi"/>
                 <w:lang w:val="en-US"/>
               </w:rPr>
-              <w:t>Class: BankApplication</w:t>
-            </w:r>
+              <w:t xml:space="preserve">Class: </w:t>
+            </w:r>
+            <w:proofErr w:type="spellStart"/>
+            <w:r>
+              <w:rPr>
+                <w:rFonts w:asciiTheme="minorHAnsi" w:hAnsiTheme="minorHAnsi" w:cstheme="minorHAnsi"/>
+                <w:lang w:val="en-US"/>
+              </w:rPr>
+              <w:t>BankApplication</w:t>
+            </w:r>
+            <w:proofErr w:type="spellEnd"/>
           </w:p>
           <w:p>
             <w:pPr>
@@ -8615,8 +8974,17 @@
                 <w:rFonts w:asciiTheme="minorHAnsi" w:hAnsiTheme="minorHAnsi" w:cstheme="minorHAnsi"/>
                 <w:lang w:val="en-US"/>
               </w:rPr>
-              <w:t>Class: BankAccount</w:t>
-            </w:r>
+              <w:t xml:space="preserve">Class: </w:t>
+            </w:r>
+            <w:proofErr w:type="spellStart"/>
+            <w:r>
+              <w:rPr>
+                <w:rFonts w:asciiTheme="minorHAnsi" w:hAnsiTheme="minorHAnsi" w:cstheme="minorHAnsi"/>
+                <w:lang w:val="en-US"/>
+              </w:rPr>
+              <w:t>BankAccount</w:t>
+            </w:r>
+            <w:proofErr w:type="spellEnd"/>
           </w:p>
           <w:p>
             <w:pPr>
@@ -8920,8 +9288,17 @@
                 <w:rFonts w:asciiTheme="minorHAnsi" w:hAnsiTheme="minorHAnsi" w:cstheme="minorHAnsi"/>
                 <w:lang w:val="en-US"/>
               </w:rPr>
-              <w:t>Class: BankApplication</w:t>
-            </w:r>
+              <w:t xml:space="preserve">Class: </w:t>
+            </w:r>
+            <w:proofErr w:type="spellStart"/>
+            <w:r>
+              <w:rPr>
+                <w:rFonts w:asciiTheme="minorHAnsi" w:hAnsiTheme="minorHAnsi" w:cstheme="minorHAnsi"/>
+                <w:lang w:val="en-US"/>
+              </w:rPr>
+              <w:t>BankApplication</w:t>
+            </w:r>
+            <w:proofErr w:type="spellEnd"/>
           </w:p>
           <w:p>
             <w:pPr>
@@ -9083,8 +9460,17 @@
                 <w:rFonts w:asciiTheme="minorHAnsi" w:hAnsiTheme="minorHAnsi" w:cstheme="minorHAnsi"/>
                 <w:lang w:val="en-US"/>
               </w:rPr>
-              <w:t>Class: BankAccount</w:t>
-            </w:r>
+              <w:t xml:space="preserve">Class: </w:t>
+            </w:r>
+            <w:proofErr w:type="spellStart"/>
+            <w:r>
+              <w:rPr>
+                <w:rFonts w:asciiTheme="minorHAnsi" w:hAnsiTheme="minorHAnsi" w:cstheme="minorHAnsi"/>
+                <w:lang w:val="en-US"/>
+              </w:rPr>
+              <w:t>BankAccount</w:t>
+            </w:r>
+            <w:proofErr w:type="spellEnd"/>
           </w:p>
           <w:p>
             <w:pPr>
@@ -9309,11 +9695,13 @@
           <w:numId w:val="7"/>
         </w:numPr>
       </w:pPr>
-      <w:bookmarkStart w:id="7" w:name="_Toc106719099"/>
+      <w:bookmarkStart w:id="7" w:name="_Toc106787741"/>
+      <w:proofErr w:type="spellStart"/>
       <w:r>
         <w:t>IGESSixthTest</w:t>
       </w:r>
       <w:bookmarkEnd w:id="7"/>
+      <w:proofErr w:type="spellEnd"/>
     </w:p>
     <w:tbl>
       <w:tblPr>
@@ -9533,8 +9921,17 @@
                 <w:rFonts w:asciiTheme="minorHAnsi" w:hAnsiTheme="minorHAnsi" w:cstheme="minorHAnsi"/>
                 <w:lang w:val="en-US"/>
               </w:rPr>
-              <w:t>Class: ServletInitializer</w:t>
-            </w:r>
+              <w:t xml:space="preserve">Class: </w:t>
+            </w:r>
+            <w:proofErr w:type="spellStart"/>
+            <w:r>
+              <w:rPr>
+                <w:rFonts w:asciiTheme="minorHAnsi" w:hAnsiTheme="minorHAnsi" w:cstheme="minorHAnsi"/>
+                <w:lang w:val="en-US"/>
+              </w:rPr>
+              <w:t>ServletInitializer</w:t>
+            </w:r>
+            <w:proofErr w:type="spellEnd"/>
           </w:p>
           <w:p>
             <w:pPr>
@@ -9691,8 +10088,16 @@
               <w:rPr>
                 <w:rFonts w:asciiTheme="minorHAnsi" w:hAnsiTheme="minorHAnsi" w:cstheme="minorHAnsi"/>
               </w:rPr>
-              <w:t>Class: utilLocazione</w:t>
-            </w:r>
+              <w:t xml:space="preserve">Class: </w:t>
+            </w:r>
+            <w:proofErr w:type="spellStart"/>
+            <w:r>
+              <w:rPr>
+                <w:rFonts w:asciiTheme="minorHAnsi" w:hAnsiTheme="minorHAnsi" w:cstheme="minorHAnsi"/>
+              </w:rPr>
+              <w:t>utilLocazione</w:t>
+            </w:r>
+            <w:proofErr w:type="spellEnd"/>
           </w:p>
           <w:p>
             <w:pPr>
@@ -9835,8 +10240,16 @@
               <w:rPr>
                 <w:rFonts w:asciiTheme="minorHAnsi" w:hAnsiTheme="minorHAnsi" w:cstheme="minorHAnsi"/>
               </w:rPr>
-              <w:t>Class: LocazioneRest</w:t>
-            </w:r>
+              <w:t xml:space="preserve">Class: </w:t>
+            </w:r>
+            <w:proofErr w:type="spellStart"/>
+            <w:r>
+              <w:rPr>
+                <w:rFonts w:asciiTheme="minorHAnsi" w:hAnsiTheme="minorHAnsi" w:cstheme="minorHAnsi"/>
+              </w:rPr>
+              <w:t>LocazioneRest</w:t>
+            </w:r>
+            <w:proofErr w:type="spellEnd"/>
           </w:p>
           <w:p>
             <w:pPr>
@@ -9984,8 +10397,17 @@
                 <w:rFonts w:asciiTheme="minorHAnsi" w:hAnsiTheme="minorHAnsi" w:cstheme="minorHAnsi"/>
                 <w:lang w:val="en-US"/>
               </w:rPr>
-              <w:t>Class: AutoreDTO</w:t>
-            </w:r>
+              <w:t xml:space="preserve">Class: </w:t>
+            </w:r>
+            <w:proofErr w:type="spellStart"/>
+            <w:r>
+              <w:rPr>
+                <w:rFonts w:asciiTheme="minorHAnsi" w:hAnsiTheme="minorHAnsi" w:cstheme="minorHAnsi"/>
+                <w:lang w:val="en-US"/>
+              </w:rPr>
+              <w:t>AutoreDTO</w:t>
+            </w:r>
+            <w:proofErr w:type="spellEnd"/>
           </w:p>
           <w:p>
             <w:pPr>
@@ -10132,8 +10554,16 @@
               <w:rPr>
                 <w:rFonts w:asciiTheme="minorHAnsi" w:hAnsiTheme="minorHAnsi" w:cstheme="minorHAnsi"/>
               </w:rPr>
-              <w:t>Class: LibroController</w:t>
-            </w:r>
+              <w:t xml:space="preserve">Class: </w:t>
+            </w:r>
+            <w:proofErr w:type="spellStart"/>
+            <w:r>
+              <w:rPr>
+                <w:rFonts w:asciiTheme="minorHAnsi" w:hAnsiTheme="minorHAnsi" w:cstheme="minorHAnsi"/>
+              </w:rPr>
+              <w:t>LibroController</w:t>
+            </w:r>
+            <w:proofErr w:type="spellEnd"/>
           </w:p>
           <w:p>
             <w:pPr>
@@ -10276,8 +10706,16 @@
               <w:rPr>
                 <w:rFonts w:asciiTheme="minorHAnsi" w:hAnsiTheme="minorHAnsi" w:cstheme="minorHAnsi"/>
               </w:rPr>
-              <w:t>Class: RisultatoDTO</w:t>
-            </w:r>
+              <w:t xml:space="preserve">Class: </w:t>
+            </w:r>
+            <w:proofErr w:type="spellStart"/>
+            <w:r>
+              <w:rPr>
+                <w:rFonts w:asciiTheme="minorHAnsi" w:hAnsiTheme="minorHAnsi" w:cstheme="minorHAnsi"/>
+              </w:rPr>
+              <w:t>RisultatoDTO</w:t>
+            </w:r>
+            <w:proofErr w:type="spellEnd"/>
           </w:p>
           <w:p>
             <w:pPr>
@@ -10420,8 +10858,16 @@
               <w:rPr>
                 <w:rFonts w:asciiTheme="minorHAnsi" w:hAnsiTheme="minorHAnsi" w:cstheme="minorHAnsi"/>
               </w:rPr>
-              <w:t>Class: CasaEditrice</w:t>
-            </w:r>
+              <w:t xml:space="preserve">Class: </w:t>
+            </w:r>
+            <w:proofErr w:type="spellStart"/>
+            <w:r>
+              <w:rPr>
+                <w:rFonts w:asciiTheme="minorHAnsi" w:hAnsiTheme="minorHAnsi" w:cstheme="minorHAnsi"/>
+              </w:rPr>
+              <w:t>CasaEditrice</w:t>
+            </w:r>
+            <w:proofErr w:type="spellEnd"/>
           </w:p>
           <w:p>
             <w:pPr>
@@ -10570,8 +11016,17 @@
                 <w:rFonts w:asciiTheme="minorHAnsi" w:hAnsiTheme="minorHAnsi" w:cstheme="minorHAnsi"/>
                 <w:lang w:val="en-US"/>
               </w:rPr>
-              <w:t>Class: CaseEditriciServiceImpl</w:t>
-            </w:r>
+              <w:t xml:space="preserve">Class: </w:t>
+            </w:r>
+            <w:proofErr w:type="spellStart"/>
+            <w:r>
+              <w:rPr>
+                <w:rFonts w:asciiTheme="minorHAnsi" w:hAnsiTheme="minorHAnsi" w:cstheme="minorHAnsi"/>
+                <w:lang w:val="en-US"/>
+              </w:rPr>
+              <w:t>CaseEditriciServiceImpl</w:t>
+            </w:r>
+            <w:proofErr w:type="spellEnd"/>
           </w:p>
           <w:p>
             <w:pPr>
@@ -10718,8 +11173,16 @@
               <w:rPr>
                 <w:rFonts w:asciiTheme="minorHAnsi" w:hAnsiTheme="minorHAnsi" w:cstheme="minorHAnsi"/>
               </w:rPr>
-              <w:t>Class: LibroDTO</w:t>
-            </w:r>
+              <w:t xml:space="preserve">Class: </w:t>
+            </w:r>
+            <w:proofErr w:type="spellStart"/>
+            <w:r>
+              <w:rPr>
+                <w:rFonts w:asciiTheme="minorHAnsi" w:hAnsiTheme="minorHAnsi" w:cstheme="minorHAnsi"/>
+              </w:rPr>
+              <w:t>LibroDTO</w:t>
+            </w:r>
+            <w:proofErr w:type="spellEnd"/>
           </w:p>
           <w:p>
             <w:pPr>
@@ -10867,8 +11330,17 @@
                 <w:rFonts w:asciiTheme="minorHAnsi" w:hAnsiTheme="minorHAnsi" w:cstheme="minorHAnsi"/>
                 <w:lang w:val="en-US"/>
               </w:rPr>
-              <w:t>Class: AutoreServiceImpl</w:t>
-            </w:r>
+              <w:t xml:space="preserve">Class: </w:t>
+            </w:r>
+            <w:proofErr w:type="spellStart"/>
+            <w:r>
+              <w:rPr>
+                <w:rFonts w:asciiTheme="minorHAnsi" w:hAnsiTheme="minorHAnsi" w:cstheme="minorHAnsi"/>
+                <w:lang w:val="en-US"/>
+              </w:rPr>
+              <w:t>AutoreServiceImpl</w:t>
+            </w:r>
+            <w:proofErr w:type="spellEnd"/>
           </w:p>
           <w:p>
             <w:pPr>
@@ -11020,8 +11492,17 @@
                 <w:rFonts w:asciiTheme="minorHAnsi" w:hAnsiTheme="minorHAnsi" w:cstheme="minorHAnsi"/>
                 <w:lang w:val="en-US"/>
               </w:rPr>
-              <w:t>Class: CasaEditriceDTO</w:t>
-            </w:r>
+              <w:t xml:space="preserve">Class: </w:t>
+            </w:r>
+            <w:proofErr w:type="spellStart"/>
+            <w:r>
+              <w:rPr>
+                <w:rFonts w:asciiTheme="minorHAnsi" w:hAnsiTheme="minorHAnsi" w:cstheme="minorHAnsi"/>
+                <w:lang w:val="en-US"/>
+              </w:rPr>
+              <w:t>CasaEditriceDTO</w:t>
+            </w:r>
+            <w:proofErr w:type="spellEnd"/>
           </w:p>
           <w:p>
             <w:pPr>
@@ -11168,8 +11649,16 @@
               <w:rPr>
                 <w:rFonts w:asciiTheme="minorHAnsi" w:hAnsiTheme="minorHAnsi" w:cstheme="minorHAnsi"/>
               </w:rPr>
-              <w:t>Class: LibreriaApplication</w:t>
-            </w:r>
+              <w:t xml:space="preserve">Class: </w:t>
+            </w:r>
+            <w:proofErr w:type="spellStart"/>
+            <w:r>
+              <w:rPr>
+                <w:rFonts w:asciiTheme="minorHAnsi" w:hAnsiTheme="minorHAnsi" w:cstheme="minorHAnsi"/>
+              </w:rPr>
+              <w:t>LibreriaApplication</w:t>
+            </w:r>
+            <w:proofErr w:type="spellEnd"/>
           </w:p>
           <w:p>
             <w:pPr>
@@ -11324,8 +11813,17 @@
                 <w:rFonts w:asciiTheme="minorHAnsi" w:hAnsiTheme="minorHAnsi" w:cstheme="minorHAnsi"/>
                 <w:lang w:val="en-US"/>
               </w:rPr>
-              <w:t>Class: SwaggerConfig</w:t>
-            </w:r>
+              <w:t xml:space="preserve">Class: </w:t>
+            </w:r>
+            <w:proofErr w:type="spellStart"/>
+            <w:r>
+              <w:rPr>
+                <w:rFonts w:asciiTheme="minorHAnsi" w:hAnsiTheme="minorHAnsi" w:cstheme="minorHAnsi"/>
+                <w:lang w:val="en-US"/>
+              </w:rPr>
+              <w:t>SwaggerConfig</w:t>
+            </w:r>
+            <w:proofErr w:type="spellEnd"/>
           </w:p>
           <w:p>
             <w:pPr>
@@ -11477,8 +11975,17 @@
                 <w:rFonts w:asciiTheme="minorHAnsi" w:hAnsiTheme="minorHAnsi" w:cstheme="minorHAnsi"/>
                 <w:lang w:val="en-US"/>
               </w:rPr>
-              <w:t>Class: DirtyFixConfig</w:t>
-            </w:r>
+              <w:t xml:space="preserve">Class: </w:t>
+            </w:r>
+            <w:proofErr w:type="spellStart"/>
+            <w:r>
+              <w:rPr>
+                <w:rFonts w:asciiTheme="minorHAnsi" w:hAnsiTheme="minorHAnsi" w:cstheme="minorHAnsi"/>
+                <w:lang w:val="en-US"/>
+              </w:rPr>
+              <w:t>DirtyFixConfig</w:t>
+            </w:r>
+            <w:proofErr w:type="spellEnd"/>
           </w:p>
           <w:p>
             <w:pPr>
@@ -11630,8 +12137,17 @@
                 <w:rFonts w:asciiTheme="minorHAnsi" w:hAnsiTheme="minorHAnsi" w:cstheme="minorHAnsi"/>
                 <w:lang w:val="en-US"/>
               </w:rPr>
-              <w:t>Class: utilCasaEditrice</w:t>
-            </w:r>
+              <w:t xml:space="preserve">Class: </w:t>
+            </w:r>
+            <w:proofErr w:type="spellStart"/>
+            <w:r>
+              <w:rPr>
+                <w:rFonts w:asciiTheme="minorHAnsi" w:hAnsiTheme="minorHAnsi" w:cstheme="minorHAnsi"/>
+                <w:lang w:val="en-US"/>
+              </w:rPr>
+              <w:t>utilCasaEditrice</w:t>
+            </w:r>
+            <w:proofErr w:type="spellEnd"/>
           </w:p>
           <w:p>
             <w:pPr>
@@ -11774,8 +12290,16 @@
               <w:rPr>
                 <w:rFonts w:asciiTheme="minorHAnsi" w:hAnsiTheme="minorHAnsi" w:cstheme="minorHAnsi"/>
               </w:rPr>
-              <w:t>Class: utilAutore</w:t>
-            </w:r>
+              <w:t xml:space="preserve">Class: </w:t>
+            </w:r>
+            <w:proofErr w:type="spellStart"/>
+            <w:r>
+              <w:rPr>
+                <w:rFonts w:asciiTheme="minorHAnsi" w:hAnsiTheme="minorHAnsi" w:cstheme="minorHAnsi"/>
+              </w:rPr>
+              <w:t>utilAutore</w:t>
+            </w:r>
+            <w:proofErr w:type="spellEnd"/>
           </w:p>
           <w:p>
             <w:pPr>
@@ -11918,8 +12442,16 @@
               <w:rPr>
                 <w:rFonts w:asciiTheme="minorHAnsi" w:hAnsiTheme="minorHAnsi" w:cstheme="minorHAnsi"/>
               </w:rPr>
-              <w:t>Class: LocazioniServiceImpl</w:t>
-            </w:r>
+              <w:t xml:space="preserve">Class: </w:t>
+            </w:r>
+            <w:proofErr w:type="spellStart"/>
+            <w:r>
+              <w:rPr>
+                <w:rFonts w:asciiTheme="minorHAnsi" w:hAnsiTheme="minorHAnsi" w:cstheme="minorHAnsi"/>
+              </w:rPr>
+              <w:t>LocazioniServiceImpl</w:t>
+            </w:r>
+            <w:proofErr w:type="spellEnd"/>
           </w:p>
           <w:p>
             <w:pPr>
@@ -12068,8 +12600,17 @@
                 <w:rFonts w:asciiTheme="minorHAnsi" w:hAnsiTheme="minorHAnsi" w:cstheme="minorHAnsi"/>
                 <w:lang w:val="en-US"/>
               </w:rPr>
-              <w:t>Class: LibroRest</w:t>
-            </w:r>
+              <w:t xml:space="preserve">Class: </w:t>
+            </w:r>
+            <w:proofErr w:type="spellStart"/>
+            <w:r>
+              <w:rPr>
+                <w:rFonts w:asciiTheme="minorHAnsi" w:hAnsiTheme="minorHAnsi" w:cstheme="minorHAnsi"/>
+                <w:lang w:val="en-US"/>
+              </w:rPr>
+              <w:t>LibroRest</w:t>
+            </w:r>
+            <w:proofErr w:type="spellEnd"/>
           </w:p>
           <w:p>
             <w:pPr>
@@ -12216,8 +12757,16 @@
               <w:rPr>
                 <w:rFonts w:asciiTheme="minorHAnsi" w:hAnsiTheme="minorHAnsi" w:cstheme="minorHAnsi"/>
               </w:rPr>
-              <w:t>Class: utilLibro</w:t>
-            </w:r>
+              <w:t xml:space="preserve">Class: </w:t>
+            </w:r>
+            <w:proofErr w:type="spellStart"/>
+            <w:r>
+              <w:rPr>
+                <w:rFonts w:asciiTheme="minorHAnsi" w:hAnsiTheme="minorHAnsi" w:cstheme="minorHAnsi"/>
+              </w:rPr>
+              <w:t>utilLibro</w:t>
+            </w:r>
+            <w:proofErr w:type="spellEnd"/>
           </w:p>
           <w:p>
             <w:pPr>
@@ -12648,8 +13197,16 @@
               <w:rPr>
                 <w:rFonts w:asciiTheme="minorHAnsi" w:hAnsiTheme="minorHAnsi" w:cstheme="minorHAnsi"/>
               </w:rPr>
-              <w:t>Class: AutoreController</w:t>
-            </w:r>
+              <w:t xml:space="preserve">Class: </w:t>
+            </w:r>
+            <w:proofErr w:type="spellStart"/>
+            <w:r>
+              <w:rPr>
+                <w:rFonts w:asciiTheme="minorHAnsi" w:hAnsiTheme="minorHAnsi" w:cstheme="minorHAnsi"/>
+              </w:rPr>
+              <w:t>AutoreController</w:t>
+            </w:r>
+            <w:proofErr w:type="spellEnd"/>
           </w:p>
           <w:p>
             <w:pPr>
@@ -12792,8 +13349,16 @@
               <w:rPr>
                 <w:rFonts w:asciiTheme="minorHAnsi" w:hAnsiTheme="minorHAnsi" w:cstheme="minorHAnsi"/>
               </w:rPr>
-              <w:t>Class: LocazioneDTO</w:t>
-            </w:r>
+              <w:t xml:space="preserve">Class: </w:t>
+            </w:r>
+            <w:proofErr w:type="spellStart"/>
+            <w:r>
+              <w:rPr>
+                <w:rFonts w:asciiTheme="minorHAnsi" w:hAnsiTheme="minorHAnsi" w:cstheme="minorHAnsi"/>
+              </w:rPr>
+              <w:t>LocazioneDTO</w:t>
+            </w:r>
+            <w:proofErr w:type="spellEnd"/>
           </w:p>
           <w:p>
             <w:pPr>
@@ -12877,11 +13442,13 @@
               <w:jc w:val="center"/>
               <w:rPr>
                 <w:rFonts w:asciiTheme="minorHAnsi" w:hAnsiTheme="minorHAnsi" w:cstheme="minorHAnsi"/>
-              </w:rPr>
-            </w:pPr>
-            <w:r>
-              <w:rPr>
-                <w:rFonts w:asciiTheme="minorHAnsi" w:hAnsiTheme="minorHAnsi" w:cstheme="minorHAnsi"/>
+                <w:lang w:val="en-US"/>
+              </w:rPr>
+            </w:pPr>
+            <w:r>
+              <w:rPr>
+                <w:rFonts w:asciiTheme="minorHAnsi" w:hAnsiTheme="minorHAnsi" w:cstheme="minorHAnsi"/>
+                <w:lang w:val="en-US"/>
               </w:rPr>
               <w:t>RP = false</w:t>
             </w:r>
@@ -12944,22 +13511,29 @@
                 <w:rFonts w:asciiTheme="minorHAnsi" w:hAnsiTheme="minorHAnsi" w:cstheme="minorHAnsi"/>
                 <w:lang w:val="en-US"/>
               </w:rPr>
-              <w:t>Class: LibroServiceImpl</w:t>
-            </w:r>
-          </w:p>
-          <w:p>
-            <w:pPr>
-              <w:pStyle w:val="CorpoA"/>
-              <w:jc w:val="center"/>
-              <w:rPr>
-                <w:rFonts w:asciiTheme="minorHAnsi" w:hAnsiTheme="minorHAnsi" w:cstheme="minorHAnsi"/>
-                <w:lang w:val="en-US"/>
-              </w:rPr>
-            </w:pPr>
-            <w:r>
-              <w:rPr>
-                <w:rFonts w:asciiTheme="minorHAnsi" w:hAnsiTheme="minorHAnsi" w:cstheme="minorHAnsi"/>
-                <w:lang w:val="en-US"/>
+              <w:t xml:space="preserve">Class: </w:t>
+            </w:r>
+            <w:proofErr w:type="spellStart"/>
+            <w:r>
+              <w:rPr>
+                <w:rFonts w:asciiTheme="minorHAnsi" w:hAnsiTheme="minorHAnsi" w:cstheme="minorHAnsi"/>
+                <w:lang w:val="en-US"/>
+              </w:rPr>
+              <w:t>LibroServiceImpl</w:t>
+            </w:r>
+            <w:proofErr w:type="spellEnd"/>
+          </w:p>
+          <w:p>
+            <w:pPr>
+              <w:pStyle w:val="CorpoA"/>
+              <w:jc w:val="center"/>
+              <w:rPr>
+                <w:rFonts w:asciiTheme="minorHAnsi" w:hAnsiTheme="minorHAnsi" w:cstheme="minorHAnsi"/>
+              </w:rPr>
+            </w:pPr>
+            <w:r>
+              <w:rPr>
+                <w:rFonts w:asciiTheme="minorHAnsi" w:hAnsiTheme="minorHAnsi" w:cstheme="minorHAnsi"/>
               </w:rPr>
               <w:t>CA = 0</w:t>
             </w:r>
@@ -13030,11 +13604,13 @@
               <w:jc w:val="center"/>
               <w:rPr>
                 <w:rFonts w:asciiTheme="minorHAnsi" w:hAnsiTheme="minorHAnsi" w:cstheme="minorHAnsi"/>
-              </w:rPr>
-            </w:pPr>
-            <w:r>
-              <w:rPr>
-                <w:rFonts w:asciiTheme="minorHAnsi" w:hAnsiTheme="minorHAnsi" w:cstheme="minorHAnsi"/>
+                <w:lang w:val="en-US"/>
+              </w:rPr>
+            </w:pPr>
+            <w:r>
+              <w:rPr>
+                <w:rFonts w:asciiTheme="minorHAnsi" w:hAnsiTheme="minorHAnsi" w:cstheme="minorHAnsi"/>
+                <w:lang w:val="en-US"/>
               </w:rPr>
               <w:t>RP = false</w:t>
             </w:r>
@@ -13045,11 +13621,13 @@
               <w:jc w:val="center"/>
               <w:rPr>
                 <w:rFonts w:asciiTheme="minorHAnsi" w:hAnsiTheme="minorHAnsi" w:cstheme="minorHAnsi"/>
-              </w:rPr>
-            </w:pPr>
-            <w:r>
-              <w:rPr>
-                <w:rFonts w:asciiTheme="minorHAnsi" w:hAnsiTheme="minorHAnsi" w:cstheme="minorHAnsi"/>
+                <w:lang w:val="en-US"/>
+              </w:rPr>
+            </w:pPr>
+            <w:r>
+              <w:rPr>
+                <w:rFonts w:asciiTheme="minorHAnsi" w:hAnsiTheme="minorHAnsi" w:cstheme="minorHAnsi"/>
+                <w:lang w:val="en-US"/>
               </w:rPr>
               <w:t>CMR = 0.0</w:t>
             </w:r>
@@ -13060,11 +13638,13 @@
               <w:jc w:val="center"/>
               <w:rPr>
                 <w:rFonts w:asciiTheme="minorHAnsi" w:hAnsiTheme="minorHAnsi" w:cstheme="minorHAnsi"/>
-              </w:rPr>
-            </w:pPr>
-            <w:r>
-              <w:rPr>
-                <w:rFonts w:asciiTheme="minorHAnsi" w:hAnsiTheme="minorHAnsi" w:cstheme="minorHAnsi"/>
+                <w:lang w:val="en-US"/>
+              </w:rPr>
+            </w:pPr>
+            <w:r>
+              <w:rPr>
+                <w:rFonts w:asciiTheme="minorHAnsi" w:hAnsiTheme="minorHAnsi" w:cstheme="minorHAnsi"/>
+                <w:lang w:val="en-US"/>
               </w:rPr>
               <w:t>CAI = 0.0</w:t>
             </w:r>
@@ -13075,23 +13655,35 @@
               <w:jc w:val="center"/>
               <w:rPr>
                 <w:rFonts w:asciiTheme="minorHAnsi" w:hAnsiTheme="minorHAnsi" w:cstheme="minorHAnsi"/>
-              </w:rPr>
-            </w:pPr>
-          </w:p>
-          <w:p>
-            <w:pPr>
-              <w:pStyle w:val="CorpoA"/>
-              <w:jc w:val="center"/>
-              <w:rPr>
-                <w:rFonts w:asciiTheme="minorHAnsi" w:hAnsiTheme="minorHAnsi" w:cstheme="minorHAnsi"/>
-              </w:rPr>
-            </w:pPr>
-            <w:r>
-              <w:rPr>
-                <w:rFonts w:asciiTheme="minorHAnsi" w:hAnsiTheme="minorHAnsi" w:cstheme="minorHAnsi"/>
-              </w:rPr>
-              <w:t>Class: Autore</w:t>
-            </w:r>
+                <w:lang w:val="en-US"/>
+              </w:rPr>
+            </w:pPr>
+          </w:p>
+          <w:p>
+            <w:pPr>
+              <w:pStyle w:val="CorpoA"/>
+              <w:jc w:val="center"/>
+              <w:rPr>
+                <w:rFonts w:asciiTheme="minorHAnsi" w:hAnsiTheme="minorHAnsi" w:cstheme="minorHAnsi"/>
+                <w:lang w:val="en-US"/>
+              </w:rPr>
+            </w:pPr>
+            <w:r>
+              <w:rPr>
+                <w:rFonts w:asciiTheme="minorHAnsi" w:hAnsiTheme="minorHAnsi" w:cstheme="minorHAnsi"/>
+                <w:lang w:val="en-US"/>
+              </w:rPr>
+              <w:t xml:space="preserve">Class: </w:t>
+            </w:r>
+            <w:proofErr w:type="spellStart"/>
+            <w:r>
+              <w:rPr>
+                <w:rFonts w:asciiTheme="minorHAnsi" w:hAnsiTheme="minorHAnsi" w:cstheme="minorHAnsi"/>
+                <w:lang w:val="en-US"/>
+              </w:rPr>
+              <w:t>Autore</w:t>
+            </w:r>
+            <w:proofErr w:type="spellEnd"/>
           </w:p>
           <w:p>
             <w:pPr>
@@ -13159,13 +13751,11 @@
               <w:jc w:val="center"/>
               <w:rPr>
                 <w:rFonts w:asciiTheme="minorHAnsi" w:hAnsiTheme="minorHAnsi" w:cstheme="minorHAnsi"/>
-                <w:lang w:val="en-US"/>
-              </w:rPr>
-            </w:pPr>
-            <w:r>
-              <w:rPr>
-                <w:rFonts w:asciiTheme="minorHAnsi" w:hAnsiTheme="minorHAnsi" w:cstheme="minorHAnsi"/>
-                <w:lang w:val="en-US"/>
+              </w:rPr>
+            </w:pPr>
+            <w:r>
+              <w:rPr>
+                <w:rFonts w:asciiTheme="minorHAnsi" w:hAnsiTheme="minorHAnsi" w:cstheme="minorHAnsi"/>
               </w:rPr>
               <w:t>CMA = 1.0</w:t>
             </w:r>
@@ -13245,22 +13835,29 @@
                 <w:rFonts w:asciiTheme="minorHAnsi" w:hAnsiTheme="minorHAnsi" w:cstheme="minorHAnsi"/>
                 <w:lang w:val="en-US"/>
               </w:rPr>
-              <w:t>Class: CasaEditriceRest</w:t>
-            </w:r>
-          </w:p>
-          <w:p>
-            <w:pPr>
-              <w:pStyle w:val="CorpoA"/>
-              <w:jc w:val="center"/>
-              <w:rPr>
-                <w:rFonts w:asciiTheme="minorHAnsi" w:hAnsiTheme="minorHAnsi" w:cstheme="minorHAnsi"/>
-                <w:lang w:val="en-US"/>
-              </w:rPr>
-            </w:pPr>
-            <w:r>
-              <w:rPr>
-                <w:rFonts w:asciiTheme="minorHAnsi" w:hAnsiTheme="minorHAnsi" w:cstheme="minorHAnsi"/>
-                <w:lang w:val="en-US"/>
+              <w:t xml:space="preserve">Class: </w:t>
+            </w:r>
+            <w:proofErr w:type="spellStart"/>
+            <w:r>
+              <w:rPr>
+                <w:rFonts w:asciiTheme="minorHAnsi" w:hAnsiTheme="minorHAnsi" w:cstheme="minorHAnsi"/>
+                <w:lang w:val="en-US"/>
+              </w:rPr>
+              <w:t>CasaEditriceRest</w:t>
+            </w:r>
+            <w:proofErr w:type="spellEnd"/>
+          </w:p>
+          <w:p>
+            <w:pPr>
+              <w:pStyle w:val="CorpoA"/>
+              <w:jc w:val="center"/>
+              <w:rPr>
+                <w:rFonts w:asciiTheme="minorHAnsi" w:hAnsiTheme="minorHAnsi" w:cstheme="minorHAnsi"/>
+              </w:rPr>
+            </w:pPr>
+            <w:r>
+              <w:rPr>
+                <w:rFonts w:asciiTheme="minorHAnsi" w:hAnsiTheme="minorHAnsi" w:cstheme="minorHAnsi"/>
               </w:rPr>
               <w:t>CA = 0</w:t>
             </w:r>
@@ -13331,11 +13928,13 @@
               <w:jc w:val="center"/>
               <w:rPr>
                 <w:rFonts w:asciiTheme="minorHAnsi" w:hAnsiTheme="minorHAnsi" w:cstheme="minorHAnsi"/>
-              </w:rPr>
-            </w:pPr>
-            <w:r>
-              <w:rPr>
-                <w:rFonts w:asciiTheme="minorHAnsi" w:hAnsiTheme="minorHAnsi" w:cstheme="minorHAnsi"/>
+                <w:lang w:val="en-US"/>
+              </w:rPr>
+            </w:pPr>
+            <w:r>
+              <w:rPr>
+                <w:rFonts w:asciiTheme="minorHAnsi" w:hAnsiTheme="minorHAnsi" w:cstheme="minorHAnsi"/>
+                <w:lang w:val="en-US"/>
               </w:rPr>
               <w:t>RP = false</w:t>
             </w:r>
@@ -13346,11 +13945,13 @@
               <w:jc w:val="center"/>
               <w:rPr>
                 <w:rFonts w:asciiTheme="minorHAnsi" w:hAnsiTheme="minorHAnsi" w:cstheme="minorHAnsi"/>
-              </w:rPr>
-            </w:pPr>
-            <w:r>
-              <w:rPr>
-                <w:rFonts w:asciiTheme="minorHAnsi" w:hAnsiTheme="minorHAnsi" w:cstheme="minorHAnsi"/>
+                <w:lang w:val="en-US"/>
+              </w:rPr>
+            </w:pPr>
+            <w:r>
+              <w:rPr>
+                <w:rFonts w:asciiTheme="minorHAnsi" w:hAnsiTheme="minorHAnsi" w:cstheme="minorHAnsi"/>
+                <w:lang w:val="en-US"/>
               </w:rPr>
               <w:t>CMR = 0.0</w:t>
             </w:r>
@@ -13396,22 +13997,29 @@
                 <w:rFonts w:asciiTheme="minorHAnsi" w:hAnsiTheme="minorHAnsi" w:cstheme="minorHAnsi"/>
                 <w:lang w:val="en-US"/>
               </w:rPr>
-              <w:t>Class: AutoreRest</w:t>
-            </w:r>
-          </w:p>
-          <w:p>
-            <w:pPr>
-              <w:pStyle w:val="CorpoA"/>
-              <w:jc w:val="center"/>
-              <w:rPr>
-                <w:rFonts w:asciiTheme="minorHAnsi" w:hAnsiTheme="minorHAnsi" w:cstheme="minorHAnsi"/>
-                <w:lang w:val="en-US"/>
-              </w:rPr>
-            </w:pPr>
-            <w:r>
-              <w:rPr>
-                <w:rFonts w:asciiTheme="minorHAnsi" w:hAnsiTheme="minorHAnsi" w:cstheme="minorHAnsi"/>
-                <w:lang w:val="en-US"/>
+              <w:t xml:space="preserve">Class: </w:t>
+            </w:r>
+            <w:proofErr w:type="spellStart"/>
+            <w:r>
+              <w:rPr>
+                <w:rFonts w:asciiTheme="minorHAnsi" w:hAnsiTheme="minorHAnsi" w:cstheme="minorHAnsi"/>
+                <w:lang w:val="en-US"/>
+              </w:rPr>
+              <w:t>AutoreRest</w:t>
+            </w:r>
+            <w:proofErr w:type="spellEnd"/>
+          </w:p>
+          <w:p>
+            <w:pPr>
+              <w:pStyle w:val="CorpoA"/>
+              <w:jc w:val="center"/>
+              <w:rPr>
+                <w:rFonts w:asciiTheme="minorHAnsi" w:hAnsiTheme="minorHAnsi" w:cstheme="minorHAnsi"/>
+              </w:rPr>
+            </w:pPr>
+            <w:r>
+              <w:rPr>
+                <w:rFonts w:asciiTheme="minorHAnsi" w:hAnsiTheme="minorHAnsi" w:cstheme="minorHAnsi"/>
               </w:rPr>
               <w:t>CA = 0</w:t>
             </w:r>
@@ -13422,13 +14030,11 @@
               <w:jc w:val="center"/>
               <w:rPr>
                 <w:rFonts w:asciiTheme="minorHAnsi" w:hAnsiTheme="minorHAnsi" w:cstheme="minorHAnsi"/>
-                <w:lang w:val="en-US"/>
-              </w:rPr>
-            </w:pPr>
-            <w:r>
-              <w:rPr>
-                <w:rFonts w:asciiTheme="minorHAnsi" w:hAnsiTheme="minorHAnsi" w:cstheme="minorHAnsi"/>
-                <w:lang w:val="en-US"/>
+              </w:rPr>
+            </w:pPr>
+            <w:r>
+              <w:rPr>
+                <w:rFonts w:asciiTheme="minorHAnsi" w:hAnsiTheme="minorHAnsi" w:cstheme="minorHAnsi"/>
               </w:rPr>
               <w:t>CM = 0</w:t>
             </w:r>
@@ -13544,8 +14150,16 @@
               <w:rPr>
                 <w:rFonts w:asciiTheme="minorHAnsi" w:hAnsiTheme="minorHAnsi" w:cstheme="minorHAnsi"/>
               </w:rPr>
-              <w:t>Class: LocazioneController</w:t>
-            </w:r>
+              <w:t xml:space="preserve">Class: </w:t>
+            </w:r>
+            <w:proofErr w:type="spellStart"/>
+            <w:r>
+              <w:rPr>
+                <w:rFonts w:asciiTheme="minorHAnsi" w:hAnsiTheme="minorHAnsi" w:cstheme="minorHAnsi"/>
+              </w:rPr>
+              <w:t>LocazioneController</w:t>
+            </w:r>
+            <w:proofErr w:type="spellEnd"/>
           </w:p>
           <w:p>
             <w:pPr>
@@ -13689,8 +14303,16 @@
               <w:rPr>
                 <w:rFonts w:asciiTheme="minorHAnsi" w:hAnsiTheme="minorHAnsi" w:cstheme="minorHAnsi"/>
               </w:rPr>
-              <w:t>Class: CasaEditriceController</w:t>
-            </w:r>
+              <w:t xml:space="preserve">Class: </w:t>
+            </w:r>
+            <w:proofErr w:type="spellStart"/>
+            <w:r>
+              <w:rPr>
+                <w:rFonts w:asciiTheme="minorHAnsi" w:hAnsiTheme="minorHAnsi" w:cstheme="minorHAnsi"/>
+              </w:rPr>
+              <w:t>CasaEditriceController</w:t>
+            </w:r>
+            <w:proofErr w:type="spellEnd"/>
           </w:p>
           <w:p>
             <w:pPr>
@@ -13991,8 +14613,17 @@
                 <w:rFonts w:asciiTheme="minorHAnsi" w:hAnsiTheme="minorHAnsi" w:cstheme="minorHAnsi"/>
                 <w:lang w:val="en-US"/>
               </w:rPr>
-              <w:t>Class: ServletInitializer</w:t>
-            </w:r>
+              <w:t xml:space="preserve">Class: </w:t>
+            </w:r>
+            <w:proofErr w:type="spellStart"/>
+            <w:r>
+              <w:rPr>
+                <w:rFonts w:asciiTheme="minorHAnsi" w:hAnsiTheme="minorHAnsi" w:cstheme="minorHAnsi"/>
+                <w:lang w:val="en-US"/>
+              </w:rPr>
+              <w:t>ServletInitializer</w:t>
+            </w:r>
+            <w:proofErr w:type="spellEnd"/>
           </w:p>
           <w:p>
             <w:pPr>
@@ -14149,8 +14780,16 @@
               <w:rPr>
                 <w:rFonts w:asciiTheme="minorHAnsi" w:hAnsiTheme="minorHAnsi" w:cstheme="minorHAnsi"/>
               </w:rPr>
-              <w:t>Class: utilLocazione</w:t>
-            </w:r>
+              <w:t xml:space="preserve">Class: </w:t>
+            </w:r>
+            <w:proofErr w:type="spellStart"/>
+            <w:r>
+              <w:rPr>
+                <w:rFonts w:asciiTheme="minorHAnsi" w:hAnsiTheme="minorHAnsi" w:cstheme="minorHAnsi"/>
+              </w:rPr>
+              <w:t>utilLocazione</w:t>
+            </w:r>
+            <w:proofErr w:type="spellEnd"/>
           </w:p>
           <w:p>
             <w:pPr>
@@ -14293,8 +14932,16 @@
               <w:rPr>
                 <w:rFonts w:asciiTheme="minorHAnsi" w:hAnsiTheme="minorHAnsi" w:cstheme="minorHAnsi"/>
               </w:rPr>
-              <w:t>Class: LocazioneRest</w:t>
-            </w:r>
+              <w:t xml:space="preserve">Class: </w:t>
+            </w:r>
+            <w:proofErr w:type="spellStart"/>
+            <w:r>
+              <w:rPr>
+                <w:rFonts w:asciiTheme="minorHAnsi" w:hAnsiTheme="minorHAnsi" w:cstheme="minorHAnsi"/>
+              </w:rPr>
+              <w:t>LocazioneRest</w:t>
+            </w:r>
+            <w:proofErr w:type="spellEnd"/>
           </w:p>
           <w:p>
             <w:pPr>
@@ -14443,8 +15090,17 @@
                 <w:rFonts w:asciiTheme="minorHAnsi" w:hAnsiTheme="minorHAnsi" w:cstheme="minorHAnsi"/>
                 <w:lang w:val="en-US"/>
               </w:rPr>
-              <w:t>Class: AutoreDTO</w:t>
-            </w:r>
+              <w:t xml:space="preserve">Class: </w:t>
+            </w:r>
+            <w:proofErr w:type="spellStart"/>
+            <w:r>
+              <w:rPr>
+                <w:rFonts w:asciiTheme="minorHAnsi" w:hAnsiTheme="minorHAnsi" w:cstheme="minorHAnsi"/>
+                <w:lang w:val="en-US"/>
+              </w:rPr>
+              <w:t>AutoreDTO</w:t>
+            </w:r>
+            <w:proofErr w:type="spellEnd"/>
           </w:p>
           <w:p>
             <w:pPr>
@@ -14591,8 +15247,16 @@
               <w:rPr>
                 <w:rFonts w:asciiTheme="minorHAnsi" w:hAnsiTheme="minorHAnsi" w:cstheme="minorHAnsi"/>
               </w:rPr>
-              <w:t>Class: LibroController</w:t>
-            </w:r>
+              <w:t xml:space="preserve">Class: </w:t>
+            </w:r>
+            <w:proofErr w:type="spellStart"/>
+            <w:r>
+              <w:rPr>
+                <w:rFonts w:asciiTheme="minorHAnsi" w:hAnsiTheme="minorHAnsi" w:cstheme="minorHAnsi"/>
+              </w:rPr>
+              <w:t>LibroController</w:t>
+            </w:r>
+            <w:proofErr w:type="spellEnd"/>
           </w:p>
           <w:p>
             <w:pPr>
@@ -14735,8 +15399,16 @@
               <w:rPr>
                 <w:rFonts w:asciiTheme="minorHAnsi" w:hAnsiTheme="minorHAnsi" w:cstheme="minorHAnsi"/>
               </w:rPr>
-              <w:t>Class: RisultatoDTO</w:t>
-            </w:r>
+              <w:t xml:space="preserve">Class: </w:t>
+            </w:r>
+            <w:proofErr w:type="spellStart"/>
+            <w:r>
+              <w:rPr>
+                <w:rFonts w:asciiTheme="minorHAnsi" w:hAnsiTheme="minorHAnsi" w:cstheme="minorHAnsi"/>
+              </w:rPr>
+              <w:t>RisultatoDTO</w:t>
+            </w:r>
+            <w:proofErr w:type="spellEnd"/>
           </w:p>
           <w:p>
             <w:pPr>
@@ -14879,8 +15551,16 @@
               <w:rPr>
                 <w:rFonts w:asciiTheme="minorHAnsi" w:hAnsiTheme="minorHAnsi" w:cstheme="minorHAnsi"/>
               </w:rPr>
-              <w:t>Class: CasaEditrice</w:t>
-            </w:r>
+              <w:t xml:space="preserve">Class: </w:t>
+            </w:r>
+            <w:proofErr w:type="spellStart"/>
+            <w:r>
+              <w:rPr>
+                <w:rFonts w:asciiTheme="minorHAnsi" w:hAnsiTheme="minorHAnsi" w:cstheme="minorHAnsi"/>
+              </w:rPr>
+              <w:t>CasaEditrice</w:t>
+            </w:r>
+            <w:proofErr w:type="spellEnd"/>
           </w:p>
           <w:p>
             <w:pPr>
@@ -15028,8 +15708,17 @@
                 <w:rFonts w:asciiTheme="minorHAnsi" w:hAnsiTheme="minorHAnsi" w:cstheme="minorHAnsi"/>
                 <w:lang w:val="en-US"/>
               </w:rPr>
-              <w:t>Class: CaseEditriciServiceImpl</w:t>
-            </w:r>
+              <w:t xml:space="preserve">Class: </w:t>
+            </w:r>
+            <w:proofErr w:type="spellStart"/>
+            <w:r>
+              <w:rPr>
+                <w:rFonts w:asciiTheme="minorHAnsi" w:hAnsiTheme="minorHAnsi" w:cstheme="minorHAnsi"/>
+                <w:lang w:val="en-US"/>
+              </w:rPr>
+              <w:t>CaseEditriciServiceImpl</w:t>
+            </w:r>
+            <w:proofErr w:type="spellEnd"/>
           </w:p>
           <w:p>
             <w:pPr>
@@ -15176,8 +15865,16 @@
               <w:rPr>
                 <w:rFonts w:asciiTheme="minorHAnsi" w:hAnsiTheme="minorHAnsi" w:cstheme="minorHAnsi"/>
               </w:rPr>
-              <w:t>Class: LibroDTO</w:t>
-            </w:r>
+              <w:t xml:space="preserve">Class: </w:t>
+            </w:r>
+            <w:proofErr w:type="spellStart"/>
+            <w:r>
+              <w:rPr>
+                <w:rFonts w:asciiTheme="minorHAnsi" w:hAnsiTheme="minorHAnsi" w:cstheme="minorHAnsi"/>
+              </w:rPr>
+              <w:t>LibroDTO</w:t>
+            </w:r>
+            <w:proofErr w:type="spellEnd"/>
           </w:p>
           <w:p>
             <w:pPr>
@@ -15261,11 +15958,13 @@
               <w:jc w:val="center"/>
               <w:rPr>
                 <w:rFonts w:asciiTheme="minorHAnsi" w:hAnsiTheme="minorHAnsi" w:cstheme="minorHAnsi"/>
-              </w:rPr>
-            </w:pPr>
-            <w:r>
-              <w:rPr>
-                <w:rFonts w:asciiTheme="minorHAnsi" w:hAnsiTheme="minorHAnsi" w:cstheme="minorHAnsi"/>
+                <w:lang w:val="en-US"/>
+              </w:rPr>
+            </w:pPr>
+            <w:r>
+              <w:rPr>
+                <w:rFonts w:asciiTheme="minorHAnsi" w:hAnsiTheme="minorHAnsi" w:cstheme="minorHAnsi"/>
+                <w:lang w:val="en-US"/>
               </w:rPr>
               <w:t>RP = false</w:t>
             </w:r>
@@ -15276,11 +15975,13 @@
               <w:jc w:val="center"/>
               <w:rPr>
                 <w:rFonts w:asciiTheme="minorHAnsi" w:hAnsiTheme="minorHAnsi" w:cstheme="minorHAnsi"/>
-              </w:rPr>
-            </w:pPr>
-            <w:r>
-              <w:rPr>
-                <w:rFonts w:asciiTheme="minorHAnsi" w:hAnsiTheme="minorHAnsi" w:cstheme="minorHAnsi"/>
+                <w:lang w:val="en-US"/>
+              </w:rPr>
+            </w:pPr>
+            <w:r>
+              <w:rPr>
+                <w:rFonts w:asciiTheme="minorHAnsi" w:hAnsiTheme="minorHAnsi" w:cstheme="minorHAnsi"/>
+                <w:lang w:val="en-US"/>
               </w:rPr>
               <w:t>CMR = 0.2</w:t>
             </w:r>
@@ -15326,22 +16027,29 @@
                 <w:rFonts w:asciiTheme="minorHAnsi" w:hAnsiTheme="minorHAnsi" w:cstheme="minorHAnsi"/>
                 <w:lang w:val="en-US"/>
               </w:rPr>
-              <w:t>Class: AutoreServiceImpl</w:t>
-            </w:r>
-          </w:p>
-          <w:p>
-            <w:pPr>
-              <w:pStyle w:val="CorpoA"/>
-              <w:jc w:val="center"/>
-              <w:rPr>
-                <w:rFonts w:asciiTheme="minorHAnsi" w:hAnsiTheme="minorHAnsi" w:cstheme="minorHAnsi"/>
-                <w:lang w:val="en-US"/>
-              </w:rPr>
-            </w:pPr>
-            <w:r>
-              <w:rPr>
-                <w:rFonts w:asciiTheme="minorHAnsi" w:hAnsiTheme="minorHAnsi" w:cstheme="minorHAnsi"/>
-                <w:lang w:val="en-US"/>
+              <w:t xml:space="preserve">Class: </w:t>
+            </w:r>
+            <w:proofErr w:type="spellStart"/>
+            <w:r>
+              <w:rPr>
+                <w:rFonts w:asciiTheme="minorHAnsi" w:hAnsiTheme="minorHAnsi" w:cstheme="minorHAnsi"/>
+                <w:lang w:val="en-US"/>
+              </w:rPr>
+              <w:t>AutoreServiceImpl</w:t>
+            </w:r>
+            <w:proofErr w:type="spellEnd"/>
+          </w:p>
+          <w:p>
+            <w:pPr>
+              <w:pStyle w:val="CorpoA"/>
+              <w:jc w:val="center"/>
+              <w:rPr>
+                <w:rFonts w:asciiTheme="minorHAnsi" w:hAnsiTheme="minorHAnsi" w:cstheme="minorHAnsi"/>
+              </w:rPr>
+            </w:pPr>
+            <w:r>
+              <w:rPr>
+                <w:rFonts w:asciiTheme="minorHAnsi" w:hAnsiTheme="minorHAnsi" w:cstheme="minorHAnsi"/>
               </w:rPr>
               <w:t>CA = 0</w:t>
             </w:r>
@@ -15352,13 +16060,11 @@
               <w:jc w:val="center"/>
               <w:rPr>
                 <w:rFonts w:asciiTheme="minorHAnsi" w:hAnsiTheme="minorHAnsi" w:cstheme="minorHAnsi"/>
-                <w:lang w:val="en-US"/>
-              </w:rPr>
-            </w:pPr>
-            <w:r>
-              <w:rPr>
-                <w:rFonts w:asciiTheme="minorHAnsi" w:hAnsiTheme="minorHAnsi" w:cstheme="minorHAnsi"/>
-                <w:lang w:val="en-US"/>
+              </w:rPr>
+            </w:pPr>
+            <w:r>
+              <w:rPr>
+                <w:rFonts w:asciiTheme="minorHAnsi" w:hAnsiTheme="minorHAnsi" w:cstheme="minorHAnsi"/>
               </w:rPr>
               <w:t>CM = 0</w:t>
             </w:r>
@@ -15414,11 +16120,13 @@
               <w:jc w:val="center"/>
               <w:rPr>
                 <w:rFonts w:asciiTheme="minorHAnsi" w:hAnsiTheme="minorHAnsi" w:cstheme="minorHAnsi"/>
-              </w:rPr>
-            </w:pPr>
-            <w:r>
-              <w:rPr>
-                <w:rFonts w:asciiTheme="minorHAnsi" w:hAnsiTheme="minorHAnsi" w:cstheme="minorHAnsi"/>
+                <w:lang w:val="en-US"/>
+              </w:rPr>
+            </w:pPr>
+            <w:r>
+              <w:rPr>
+                <w:rFonts w:asciiTheme="minorHAnsi" w:hAnsiTheme="minorHAnsi" w:cstheme="minorHAnsi"/>
+                <w:lang w:val="en-US"/>
               </w:rPr>
               <w:t>RP = false</w:t>
             </w:r>
@@ -15429,11 +16137,13 @@
               <w:jc w:val="center"/>
               <w:rPr>
                 <w:rFonts w:asciiTheme="minorHAnsi" w:hAnsiTheme="minorHAnsi" w:cstheme="minorHAnsi"/>
-              </w:rPr>
-            </w:pPr>
-            <w:r>
-              <w:rPr>
-                <w:rFonts w:asciiTheme="minorHAnsi" w:hAnsiTheme="minorHAnsi" w:cstheme="minorHAnsi"/>
+                <w:lang w:val="en-US"/>
+              </w:rPr>
+            </w:pPr>
+            <w:r>
+              <w:rPr>
+                <w:rFonts w:asciiTheme="minorHAnsi" w:hAnsiTheme="minorHAnsi" w:cstheme="minorHAnsi"/>
+                <w:lang w:val="en-US"/>
               </w:rPr>
               <w:t>CMR = 0.0</w:t>
             </w:r>
@@ -15479,22 +16189,29 @@
                 <w:rFonts w:asciiTheme="minorHAnsi" w:hAnsiTheme="minorHAnsi" w:cstheme="minorHAnsi"/>
                 <w:lang w:val="en-US"/>
               </w:rPr>
-              <w:t>Class: CasaEditriceDTO</w:t>
-            </w:r>
-          </w:p>
-          <w:p>
-            <w:pPr>
-              <w:pStyle w:val="CorpoA"/>
-              <w:jc w:val="center"/>
-              <w:rPr>
-                <w:rFonts w:asciiTheme="minorHAnsi" w:hAnsiTheme="minorHAnsi" w:cstheme="minorHAnsi"/>
-                <w:lang w:val="en-US"/>
-              </w:rPr>
-            </w:pPr>
-            <w:r>
-              <w:rPr>
-                <w:rFonts w:asciiTheme="minorHAnsi" w:hAnsiTheme="minorHAnsi" w:cstheme="minorHAnsi"/>
-                <w:lang w:val="en-US"/>
+              <w:t xml:space="preserve">Class: </w:t>
+            </w:r>
+            <w:proofErr w:type="spellStart"/>
+            <w:r>
+              <w:rPr>
+                <w:rFonts w:asciiTheme="minorHAnsi" w:hAnsiTheme="minorHAnsi" w:cstheme="minorHAnsi"/>
+                <w:lang w:val="en-US"/>
+              </w:rPr>
+              <w:t>CasaEditriceDTO</w:t>
+            </w:r>
+            <w:proofErr w:type="spellEnd"/>
+          </w:p>
+          <w:p>
+            <w:pPr>
+              <w:pStyle w:val="CorpoA"/>
+              <w:jc w:val="center"/>
+              <w:rPr>
+                <w:rFonts w:asciiTheme="minorHAnsi" w:hAnsiTheme="minorHAnsi" w:cstheme="minorHAnsi"/>
+              </w:rPr>
+            </w:pPr>
+            <w:r>
+              <w:rPr>
+                <w:rFonts w:asciiTheme="minorHAnsi" w:hAnsiTheme="minorHAnsi" w:cstheme="minorHAnsi"/>
               </w:rPr>
               <w:t>CA = 2</w:t>
             </w:r>
@@ -15505,13 +16222,11 @@
               <w:jc w:val="center"/>
               <w:rPr>
                 <w:rFonts w:asciiTheme="minorHAnsi" w:hAnsiTheme="minorHAnsi" w:cstheme="minorHAnsi"/>
-                <w:lang w:val="en-US"/>
-              </w:rPr>
-            </w:pPr>
-            <w:r>
-              <w:rPr>
-                <w:rFonts w:asciiTheme="minorHAnsi" w:hAnsiTheme="minorHAnsi" w:cstheme="minorHAnsi"/>
-                <w:lang w:val="en-US"/>
+              </w:rPr>
+            </w:pPr>
+            <w:r>
+              <w:rPr>
+                <w:rFonts w:asciiTheme="minorHAnsi" w:hAnsiTheme="minorHAnsi" w:cstheme="minorHAnsi"/>
               </w:rPr>
               <w:t>CM = 2</w:t>
             </w:r>
@@ -15567,11 +16282,13 @@
               <w:jc w:val="center"/>
               <w:rPr>
                 <w:rFonts w:asciiTheme="minorHAnsi" w:hAnsiTheme="minorHAnsi" w:cstheme="minorHAnsi"/>
-              </w:rPr>
-            </w:pPr>
-            <w:r>
-              <w:rPr>
-                <w:rFonts w:asciiTheme="minorHAnsi" w:hAnsiTheme="minorHAnsi" w:cstheme="minorHAnsi"/>
+                <w:lang w:val="en-US"/>
+              </w:rPr>
+            </w:pPr>
+            <w:r>
+              <w:rPr>
+                <w:rFonts w:asciiTheme="minorHAnsi" w:hAnsiTheme="minorHAnsi" w:cstheme="minorHAnsi"/>
+                <w:lang w:val="en-US"/>
               </w:rPr>
               <w:t>RP = false</w:t>
             </w:r>
@@ -15582,11 +16299,13 @@
               <w:jc w:val="center"/>
               <w:rPr>
                 <w:rFonts w:asciiTheme="minorHAnsi" w:hAnsiTheme="minorHAnsi" w:cstheme="minorHAnsi"/>
-              </w:rPr>
-            </w:pPr>
-            <w:r>
-              <w:rPr>
-                <w:rFonts w:asciiTheme="minorHAnsi" w:hAnsiTheme="minorHAnsi" w:cstheme="minorHAnsi"/>
+                <w:lang w:val="en-US"/>
+              </w:rPr>
+            </w:pPr>
+            <w:r>
+              <w:rPr>
+                <w:rFonts w:asciiTheme="minorHAnsi" w:hAnsiTheme="minorHAnsi" w:cstheme="minorHAnsi"/>
+                <w:lang w:val="en-US"/>
               </w:rPr>
               <w:t>CMR = 0.3333333333333333</w:t>
             </w:r>
@@ -15597,11 +16316,13 @@
               <w:jc w:val="center"/>
               <w:rPr>
                 <w:rFonts w:asciiTheme="minorHAnsi" w:hAnsiTheme="minorHAnsi" w:cstheme="minorHAnsi"/>
-              </w:rPr>
-            </w:pPr>
-            <w:r>
-              <w:rPr>
-                <w:rFonts w:asciiTheme="minorHAnsi" w:hAnsiTheme="minorHAnsi" w:cstheme="minorHAnsi"/>
+                <w:lang w:val="en-US"/>
+              </w:rPr>
+            </w:pPr>
+            <w:r>
+              <w:rPr>
+                <w:rFonts w:asciiTheme="minorHAnsi" w:hAnsiTheme="minorHAnsi" w:cstheme="minorHAnsi"/>
+                <w:lang w:val="en-US"/>
               </w:rPr>
               <w:t>CAI = 0.5</w:t>
             </w:r>
@@ -15612,23 +16333,35 @@
               <w:jc w:val="center"/>
               <w:rPr>
                 <w:rFonts w:asciiTheme="minorHAnsi" w:hAnsiTheme="minorHAnsi" w:cstheme="minorHAnsi"/>
-              </w:rPr>
-            </w:pPr>
-          </w:p>
-          <w:p>
-            <w:pPr>
-              <w:pStyle w:val="CorpoA"/>
-              <w:jc w:val="center"/>
-              <w:rPr>
-                <w:rFonts w:asciiTheme="minorHAnsi" w:hAnsiTheme="minorHAnsi" w:cstheme="minorHAnsi"/>
-              </w:rPr>
-            </w:pPr>
-            <w:r>
-              <w:rPr>
-                <w:rFonts w:asciiTheme="minorHAnsi" w:hAnsiTheme="minorHAnsi" w:cstheme="minorHAnsi"/>
-              </w:rPr>
-              <w:t>Class: LibreriaApplication</w:t>
-            </w:r>
+                <w:lang w:val="en-US"/>
+              </w:rPr>
+            </w:pPr>
+          </w:p>
+          <w:p>
+            <w:pPr>
+              <w:pStyle w:val="CorpoA"/>
+              <w:jc w:val="center"/>
+              <w:rPr>
+                <w:rFonts w:asciiTheme="minorHAnsi" w:hAnsiTheme="minorHAnsi" w:cstheme="minorHAnsi"/>
+                <w:lang w:val="en-US"/>
+              </w:rPr>
+            </w:pPr>
+            <w:r>
+              <w:rPr>
+                <w:rFonts w:asciiTheme="minorHAnsi" w:hAnsiTheme="minorHAnsi" w:cstheme="minorHAnsi"/>
+                <w:lang w:val="en-US"/>
+              </w:rPr>
+              <w:t xml:space="preserve">Class: </w:t>
+            </w:r>
+            <w:proofErr w:type="spellStart"/>
+            <w:r>
+              <w:rPr>
+                <w:rFonts w:asciiTheme="minorHAnsi" w:hAnsiTheme="minorHAnsi" w:cstheme="minorHAnsi"/>
+                <w:lang w:val="en-US"/>
+              </w:rPr>
+              <w:t>LibreriaApplication</w:t>
+            </w:r>
+            <w:proofErr w:type="spellEnd"/>
           </w:p>
           <w:p>
             <w:pPr>
@@ -15696,13 +16429,11 @@
               <w:jc w:val="center"/>
               <w:rPr>
                 <w:rFonts w:asciiTheme="minorHAnsi" w:hAnsiTheme="minorHAnsi" w:cstheme="minorHAnsi"/>
-                <w:lang w:val="en-US"/>
-              </w:rPr>
-            </w:pPr>
-            <w:r>
-              <w:rPr>
-                <w:rFonts w:asciiTheme="minorHAnsi" w:hAnsiTheme="minorHAnsi" w:cstheme="minorHAnsi"/>
-                <w:lang w:val="en-US"/>
+              </w:rPr>
+            </w:pPr>
+            <w:r>
+              <w:rPr>
+                <w:rFonts w:asciiTheme="minorHAnsi" w:hAnsiTheme="minorHAnsi" w:cstheme="minorHAnsi"/>
               </w:rPr>
               <w:t>CMA = 0.0</w:t>
             </w:r>
@@ -15782,8 +16513,17 @@
                 <w:rFonts w:asciiTheme="minorHAnsi" w:hAnsiTheme="minorHAnsi" w:cstheme="minorHAnsi"/>
                 <w:lang w:val="en-US"/>
               </w:rPr>
-              <w:t>Class: SwaggerConfig</w:t>
-            </w:r>
+              <w:t xml:space="preserve">Class: </w:t>
+            </w:r>
+            <w:proofErr w:type="spellStart"/>
+            <w:r>
+              <w:rPr>
+                <w:rFonts w:asciiTheme="minorHAnsi" w:hAnsiTheme="minorHAnsi" w:cstheme="minorHAnsi"/>
+                <w:lang w:val="en-US"/>
+              </w:rPr>
+              <w:t>SwaggerConfig</w:t>
+            </w:r>
+            <w:proofErr w:type="spellEnd"/>
           </w:p>
           <w:p>
             <w:pPr>
@@ -15935,8 +16675,17 @@
                 <w:rFonts w:asciiTheme="minorHAnsi" w:hAnsiTheme="minorHAnsi" w:cstheme="minorHAnsi"/>
                 <w:lang w:val="en-US"/>
               </w:rPr>
-              <w:t>Class: DirtyFixConfig</w:t>
-            </w:r>
+              <w:t xml:space="preserve">Class: </w:t>
+            </w:r>
+            <w:proofErr w:type="spellStart"/>
+            <w:r>
+              <w:rPr>
+                <w:rFonts w:asciiTheme="minorHAnsi" w:hAnsiTheme="minorHAnsi" w:cstheme="minorHAnsi"/>
+                <w:lang w:val="en-US"/>
+              </w:rPr>
+              <w:t>DirtyFixConfig</w:t>
+            </w:r>
+            <w:proofErr w:type="spellEnd"/>
           </w:p>
           <w:p>
             <w:pPr>
@@ -16020,30 +16769,34 @@
               <w:jc w:val="center"/>
               <w:rPr>
                 <w:rFonts w:asciiTheme="minorHAnsi" w:hAnsiTheme="minorHAnsi" w:cstheme="minorHAnsi"/>
-                <w:lang w:val="en-US"/>
-              </w:rPr>
-            </w:pPr>
-            <w:r>
-              <w:rPr>
-                <w:rFonts w:asciiTheme="minorHAnsi" w:hAnsiTheme="minorHAnsi" w:cstheme="minorHAnsi"/>
-                <w:lang w:val="en-US"/>
-              </w:rPr>
-              <w:t>RP = true</w:t>
-            </w:r>
-          </w:p>
-          <w:p>
-            <w:pPr>
-              <w:pStyle w:val="CorpoA"/>
-              <w:jc w:val="center"/>
-              <w:rPr>
-                <w:rFonts w:asciiTheme="minorHAnsi" w:hAnsiTheme="minorHAnsi" w:cstheme="minorHAnsi"/>
-                <w:lang w:val="en-US"/>
-              </w:rPr>
-            </w:pPr>
-            <w:r>
-              <w:rPr>
-                <w:rFonts w:asciiTheme="minorHAnsi" w:hAnsiTheme="minorHAnsi" w:cstheme="minorHAnsi"/>
-                <w:lang w:val="en-US"/>
+              </w:rPr>
+            </w:pPr>
+            <w:r>
+              <w:rPr>
+                <w:rFonts w:asciiTheme="minorHAnsi" w:hAnsiTheme="minorHAnsi" w:cstheme="minorHAnsi"/>
+              </w:rPr>
+              <w:t xml:space="preserve">RP = </w:t>
+            </w:r>
+            <w:proofErr w:type="spellStart"/>
+            <w:r>
+              <w:rPr>
+                <w:rFonts w:asciiTheme="minorHAnsi" w:hAnsiTheme="minorHAnsi" w:cstheme="minorHAnsi"/>
+              </w:rPr>
+              <w:t>true</w:t>
+            </w:r>
+            <w:proofErr w:type="spellEnd"/>
+          </w:p>
+          <w:p>
+            <w:pPr>
+              <w:pStyle w:val="CorpoA"/>
+              <w:jc w:val="center"/>
+              <w:rPr>
+                <w:rFonts w:asciiTheme="minorHAnsi" w:hAnsiTheme="minorHAnsi" w:cstheme="minorHAnsi"/>
+              </w:rPr>
+            </w:pPr>
+            <w:r>
+              <w:rPr>
+                <w:rFonts w:asciiTheme="minorHAnsi" w:hAnsiTheme="minorHAnsi" w:cstheme="minorHAnsi"/>
               </w:rPr>
               <w:t>CMR = 0.0</w:t>
             </w:r>
@@ -16054,13 +16807,11 @@
               <w:jc w:val="center"/>
               <w:rPr>
                 <w:rFonts w:asciiTheme="minorHAnsi" w:hAnsiTheme="minorHAnsi" w:cstheme="minorHAnsi"/>
-                <w:lang w:val="en-US"/>
-              </w:rPr>
-            </w:pPr>
-            <w:r>
-              <w:rPr>
-                <w:rFonts w:asciiTheme="minorHAnsi" w:hAnsiTheme="minorHAnsi" w:cstheme="minorHAnsi"/>
-                <w:lang w:val="en-US"/>
+              </w:rPr>
+            </w:pPr>
+            <w:r>
+              <w:rPr>
+                <w:rFonts w:asciiTheme="minorHAnsi" w:hAnsiTheme="minorHAnsi" w:cstheme="minorHAnsi"/>
               </w:rPr>
               <w:t>CAI = 0.0</w:t>
             </w:r>
@@ -16071,26 +16822,31 @@
               <w:jc w:val="center"/>
               <w:rPr>
                 <w:rFonts w:asciiTheme="minorHAnsi" w:hAnsiTheme="minorHAnsi" w:cstheme="minorHAnsi"/>
-                <w:lang w:val="en-US"/>
-              </w:rPr>
-            </w:pPr>
-          </w:p>
-          <w:p>
-            <w:pPr>
-              <w:pStyle w:val="CorpoA"/>
-              <w:jc w:val="center"/>
-              <w:rPr>
-                <w:rFonts w:asciiTheme="minorHAnsi" w:hAnsiTheme="minorHAnsi" w:cstheme="minorHAnsi"/>
-                <w:lang w:val="en-US"/>
-              </w:rPr>
-            </w:pPr>
-            <w:r>
-              <w:rPr>
-                <w:rFonts w:asciiTheme="minorHAnsi" w:hAnsiTheme="minorHAnsi" w:cstheme="minorHAnsi"/>
-                <w:lang w:val="en-US"/>
-              </w:rPr>
-              <w:t>Class: utilCasaEditrice</w:t>
-            </w:r>
+              </w:rPr>
+            </w:pPr>
+          </w:p>
+          <w:p>
+            <w:pPr>
+              <w:pStyle w:val="CorpoA"/>
+              <w:jc w:val="center"/>
+              <w:rPr>
+                <w:rFonts w:asciiTheme="minorHAnsi" w:hAnsiTheme="minorHAnsi" w:cstheme="minorHAnsi"/>
+              </w:rPr>
+            </w:pPr>
+            <w:r>
+              <w:rPr>
+                <w:rFonts w:asciiTheme="minorHAnsi" w:hAnsiTheme="minorHAnsi" w:cstheme="minorHAnsi"/>
+              </w:rPr>
+              <w:t xml:space="preserve">Class: </w:t>
+            </w:r>
+            <w:proofErr w:type="spellStart"/>
+            <w:r>
+              <w:rPr>
+                <w:rFonts w:asciiTheme="minorHAnsi" w:hAnsiTheme="minorHAnsi" w:cstheme="minorHAnsi"/>
+              </w:rPr>
+              <w:t>utilCasaEditrice</w:t>
+            </w:r>
+            <w:proofErr w:type="spellEnd"/>
           </w:p>
           <w:p>
             <w:pPr>
@@ -16233,8 +16989,16 @@
               <w:rPr>
                 <w:rFonts w:asciiTheme="minorHAnsi" w:hAnsiTheme="minorHAnsi" w:cstheme="minorHAnsi"/>
               </w:rPr>
-              <w:t>Class: utilAutore</w:t>
-            </w:r>
+              <w:t xml:space="preserve">Class: </w:t>
+            </w:r>
+            <w:proofErr w:type="spellStart"/>
+            <w:r>
+              <w:rPr>
+                <w:rFonts w:asciiTheme="minorHAnsi" w:hAnsiTheme="minorHAnsi" w:cstheme="minorHAnsi"/>
+              </w:rPr>
+              <w:t>utilAutore</w:t>
+            </w:r>
+            <w:proofErr w:type="spellEnd"/>
           </w:p>
           <w:p>
             <w:pPr>
@@ -16377,8 +17141,16 @@
               <w:rPr>
                 <w:rFonts w:asciiTheme="minorHAnsi" w:hAnsiTheme="minorHAnsi" w:cstheme="minorHAnsi"/>
               </w:rPr>
-              <w:t>Class: LocazioniServiceImpl</w:t>
-            </w:r>
+              <w:t xml:space="preserve">Class: </w:t>
+            </w:r>
+            <w:proofErr w:type="spellStart"/>
+            <w:r>
+              <w:rPr>
+                <w:rFonts w:asciiTheme="minorHAnsi" w:hAnsiTheme="minorHAnsi" w:cstheme="minorHAnsi"/>
+              </w:rPr>
+              <w:t>LocazioniServiceImpl</w:t>
+            </w:r>
+            <w:proofErr w:type="spellEnd"/>
           </w:p>
           <w:p>
             <w:pPr>
@@ -16526,8 +17298,17 @@
                 <w:rFonts w:asciiTheme="minorHAnsi" w:hAnsiTheme="minorHAnsi" w:cstheme="minorHAnsi"/>
                 <w:lang w:val="en-US"/>
               </w:rPr>
-              <w:t>Class: LibroRest</w:t>
-            </w:r>
+              <w:t xml:space="preserve">Class: </w:t>
+            </w:r>
+            <w:proofErr w:type="spellStart"/>
+            <w:r>
+              <w:rPr>
+                <w:rFonts w:asciiTheme="minorHAnsi" w:hAnsiTheme="minorHAnsi" w:cstheme="minorHAnsi"/>
+                <w:lang w:val="en-US"/>
+              </w:rPr>
+              <w:t>LibroRest</w:t>
+            </w:r>
+            <w:proofErr w:type="spellEnd"/>
           </w:p>
           <w:p>
             <w:pPr>
@@ -16674,8 +17455,16 @@
               <w:rPr>
                 <w:rFonts w:asciiTheme="minorHAnsi" w:hAnsiTheme="minorHAnsi" w:cstheme="minorHAnsi"/>
               </w:rPr>
-              <w:t>Class: utilLibro</w:t>
-            </w:r>
+              <w:t xml:space="preserve">Class: </w:t>
+            </w:r>
+            <w:proofErr w:type="spellStart"/>
+            <w:r>
+              <w:rPr>
+                <w:rFonts w:asciiTheme="minorHAnsi" w:hAnsiTheme="minorHAnsi" w:cstheme="minorHAnsi"/>
+              </w:rPr>
+              <w:t>utilLibro</w:t>
+            </w:r>
+            <w:proofErr w:type="spellEnd"/>
           </w:p>
           <w:p>
             <w:pPr>
@@ -17107,8 +17896,16 @@
               <w:rPr>
                 <w:rFonts w:asciiTheme="minorHAnsi" w:hAnsiTheme="minorHAnsi" w:cstheme="minorHAnsi"/>
               </w:rPr>
-              <w:t>Class: AutoreController</w:t>
-            </w:r>
+              <w:t xml:space="preserve">Class: </w:t>
+            </w:r>
+            <w:proofErr w:type="spellStart"/>
+            <w:r>
+              <w:rPr>
+                <w:rFonts w:asciiTheme="minorHAnsi" w:hAnsiTheme="minorHAnsi" w:cstheme="minorHAnsi"/>
+              </w:rPr>
+              <w:t>AutoreController</w:t>
+            </w:r>
+            <w:proofErr w:type="spellEnd"/>
           </w:p>
           <w:p>
             <w:pPr>
@@ -17251,8 +18048,16 @@
               <w:rPr>
                 <w:rFonts w:asciiTheme="minorHAnsi" w:hAnsiTheme="minorHAnsi" w:cstheme="minorHAnsi"/>
               </w:rPr>
-              <w:t>Class: LocazioneDTO</w:t>
-            </w:r>
+              <w:t xml:space="preserve">Class: </w:t>
+            </w:r>
+            <w:proofErr w:type="spellStart"/>
+            <w:r>
+              <w:rPr>
+                <w:rFonts w:asciiTheme="minorHAnsi" w:hAnsiTheme="minorHAnsi" w:cstheme="minorHAnsi"/>
+              </w:rPr>
+              <w:t>LocazioneDTO</w:t>
+            </w:r>
+            <w:proofErr w:type="spellEnd"/>
           </w:p>
           <w:p>
             <w:pPr>
@@ -17402,8 +18207,17 @@
                 <w:rFonts w:asciiTheme="minorHAnsi" w:hAnsiTheme="minorHAnsi" w:cstheme="minorHAnsi"/>
                 <w:lang w:val="en-US"/>
               </w:rPr>
-              <w:t>Class: LibroServiceImpl</w:t>
-            </w:r>
+              <w:t xml:space="preserve">Class: </w:t>
+            </w:r>
+            <w:proofErr w:type="spellStart"/>
+            <w:r>
+              <w:rPr>
+                <w:rFonts w:asciiTheme="minorHAnsi" w:hAnsiTheme="minorHAnsi" w:cstheme="minorHAnsi"/>
+                <w:lang w:val="en-US"/>
+              </w:rPr>
+              <w:t>LibroServiceImpl</w:t>
+            </w:r>
+            <w:proofErr w:type="spellEnd"/>
           </w:p>
           <w:p>
             <w:pPr>
@@ -17618,13 +18432,11 @@
               <w:jc w:val="center"/>
               <w:rPr>
                 <w:rFonts w:asciiTheme="minorHAnsi" w:hAnsiTheme="minorHAnsi" w:cstheme="minorHAnsi"/>
-                <w:lang w:val="en-US"/>
-              </w:rPr>
-            </w:pPr>
-            <w:r>
-              <w:rPr>
-                <w:rFonts w:asciiTheme="minorHAnsi" w:hAnsiTheme="minorHAnsi" w:cstheme="minorHAnsi"/>
-                <w:lang w:val="en-US"/>
+              </w:rPr>
+            </w:pPr>
+            <w:r>
+              <w:rPr>
+                <w:rFonts w:asciiTheme="minorHAnsi" w:hAnsiTheme="minorHAnsi" w:cstheme="minorHAnsi"/>
               </w:rPr>
               <w:t>CMA = 1.0</w:t>
             </w:r>
@@ -17704,22 +18516,29 @@
                 <w:rFonts w:asciiTheme="minorHAnsi" w:hAnsiTheme="minorHAnsi" w:cstheme="minorHAnsi"/>
                 <w:lang w:val="en-US"/>
               </w:rPr>
-              <w:t>Class: CasaEditriceRest</w:t>
-            </w:r>
-          </w:p>
-          <w:p>
-            <w:pPr>
-              <w:pStyle w:val="CorpoA"/>
-              <w:jc w:val="center"/>
-              <w:rPr>
-                <w:rFonts w:asciiTheme="minorHAnsi" w:hAnsiTheme="minorHAnsi" w:cstheme="minorHAnsi"/>
-                <w:lang w:val="en-US"/>
-              </w:rPr>
-            </w:pPr>
-            <w:r>
-              <w:rPr>
-                <w:rFonts w:asciiTheme="minorHAnsi" w:hAnsiTheme="minorHAnsi" w:cstheme="minorHAnsi"/>
-                <w:lang w:val="en-US"/>
+              <w:t xml:space="preserve">Class: </w:t>
+            </w:r>
+            <w:proofErr w:type="spellStart"/>
+            <w:r>
+              <w:rPr>
+                <w:rFonts w:asciiTheme="minorHAnsi" w:hAnsiTheme="minorHAnsi" w:cstheme="minorHAnsi"/>
+                <w:lang w:val="en-US"/>
+              </w:rPr>
+              <w:t>CasaEditriceRest</w:t>
+            </w:r>
+            <w:proofErr w:type="spellEnd"/>
+          </w:p>
+          <w:p>
+            <w:pPr>
+              <w:pStyle w:val="CorpoA"/>
+              <w:jc w:val="center"/>
+              <w:rPr>
+                <w:rFonts w:asciiTheme="minorHAnsi" w:hAnsiTheme="minorHAnsi" w:cstheme="minorHAnsi"/>
+              </w:rPr>
+            </w:pPr>
+            <w:r>
+              <w:rPr>
+                <w:rFonts w:asciiTheme="minorHAnsi" w:hAnsiTheme="minorHAnsi" w:cstheme="minorHAnsi"/>
               </w:rPr>
               <w:t>CA = 0</w:t>
             </w:r>
@@ -17790,11 +18609,13 @@
               <w:jc w:val="center"/>
               <w:rPr>
                 <w:rFonts w:asciiTheme="minorHAnsi" w:hAnsiTheme="minorHAnsi" w:cstheme="minorHAnsi"/>
-              </w:rPr>
-            </w:pPr>
-            <w:r>
-              <w:rPr>
-                <w:rFonts w:asciiTheme="minorHAnsi" w:hAnsiTheme="minorHAnsi" w:cstheme="minorHAnsi"/>
+                <w:lang w:val="en-US"/>
+              </w:rPr>
+            </w:pPr>
+            <w:r>
+              <w:rPr>
+                <w:rFonts w:asciiTheme="minorHAnsi" w:hAnsiTheme="minorHAnsi" w:cstheme="minorHAnsi"/>
+                <w:lang w:val="en-US"/>
               </w:rPr>
               <w:t>RP = false</w:t>
             </w:r>
@@ -17805,11 +18626,13 @@
               <w:jc w:val="center"/>
               <w:rPr>
                 <w:rFonts w:asciiTheme="minorHAnsi" w:hAnsiTheme="minorHAnsi" w:cstheme="minorHAnsi"/>
-              </w:rPr>
-            </w:pPr>
-            <w:r>
-              <w:rPr>
-                <w:rFonts w:asciiTheme="minorHAnsi" w:hAnsiTheme="minorHAnsi" w:cstheme="minorHAnsi"/>
+                <w:lang w:val="en-US"/>
+              </w:rPr>
+            </w:pPr>
+            <w:r>
+              <w:rPr>
+                <w:rFonts w:asciiTheme="minorHAnsi" w:hAnsiTheme="minorHAnsi" w:cstheme="minorHAnsi"/>
+                <w:lang w:val="en-US"/>
               </w:rPr>
               <w:t>CMR = 0.0</w:t>
             </w:r>
@@ -17855,22 +18678,29 @@
                 <w:rFonts w:asciiTheme="minorHAnsi" w:hAnsiTheme="minorHAnsi" w:cstheme="minorHAnsi"/>
                 <w:lang w:val="en-US"/>
               </w:rPr>
-              <w:t>Class: AutoreRest</w:t>
-            </w:r>
-          </w:p>
-          <w:p>
-            <w:pPr>
-              <w:pStyle w:val="CorpoA"/>
-              <w:jc w:val="center"/>
-              <w:rPr>
-                <w:rFonts w:asciiTheme="minorHAnsi" w:hAnsiTheme="minorHAnsi" w:cstheme="minorHAnsi"/>
-                <w:lang w:val="en-US"/>
-              </w:rPr>
-            </w:pPr>
-            <w:r>
-              <w:rPr>
-                <w:rFonts w:asciiTheme="minorHAnsi" w:hAnsiTheme="minorHAnsi" w:cstheme="minorHAnsi"/>
-                <w:lang w:val="en-US"/>
+              <w:t xml:space="preserve">Class: </w:t>
+            </w:r>
+            <w:proofErr w:type="spellStart"/>
+            <w:r>
+              <w:rPr>
+                <w:rFonts w:asciiTheme="minorHAnsi" w:hAnsiTheme="minorHAnsi" w:cstheme="minorHAnsi"/>
+                <w:lang w:val="en-US"/>
+              </w:rPr>
+              <w:t>AutoreRest</w:t>
+            </w:r>
+            <w:proofErr w:type="spellEnd"/>
+          </w:p>
+          <w:p>
+            <w:pPr>
+              <w:pStyle w:val="CorpoA"/>
+              <w:jc w:val="center"/>
+              <w:rPr>
+                <w:rFonts w:asciiTheme="minorHAnsi" w:hAnsiTheme="minorHAnsi" w:cstheme="minorHAnsi"/>
+              </w:rPr>
+            </w:pPr>
+            <w:r>
+              <w:rPr>
+                <w:rFonts w:asciiTheme="minorHAnsi" w:hAnsiTheme="minorHAnsi" w:cstheme="minorHAnsi"/>
               </w:rPr>
               <w:t>CA = 0</w:t>
             </w:r>
@@ -17881,13 +18711,11 @@
               <w:jc w:val="center"/>
               <w:rPr>
                 <w:rFonts w:asciiTheme="minorHAnsi" w:hAnsiTheme="minorHAnsi" w:cstheme="minorHAnsi"/>
-                <w:lang w:val="en-US"/>
-              </w:rPr>
-            </w:pPr>
-            <w:r>
-              <w:rPr>
-                <w:rFonts w:asciiTheme="minorHAnsi" w:hAnsiTheme="minorHAnsi" w:cstheme="minorHAnsi"/>
-                <w:lang w:val="en-US"/>
+              </w:rPr>
+            </w:pPr>
+            <w:r>
+              <w:rPr>
+                <w:rFonts w:asciiTheme="minorHAnsi" w:hAnsiTheme="minorHAnsi" w:cstheme="minorHAnsi"/>
               </w:rPr>
               <w:t>CM = 0</w:t>
             </w:r>
@@ -18003,8 +18831,16 @@
               <w:rPr>
                 <w:rFonts w:asciiTheme="minorHAnsi" w:hAnsiTheme="minorHAnsi" w:cstheme="minorHAnsi"/>
               </w:rPr>
-              <w:t>Class: LocazioneController</w:t>
-            </w:r>
+              <w:t xml:space="preserve">Class: </w:t>
+            </w:r>
+            <w:proofErr w:type="spellStart"/>
+            <w:r>
+              <w:rPr>
+                <w:rFonts w:asciiTheme="minorHAnsi" w:hAnsiTheme="minorHAnsi" w:cstheme="minorHAnsi"/>
+              </w:rPr>
+              <w:t>LocazioneController</w:t>
+            </w:r>
+            <w:proofErr w:type="spellEnd"/>
           </w:p>
           <w:p>
             <w:pPr>
@@ -18147,8 +18983,16 @@
               <w:rPr>
                 <w:rFonts w:asciiTheme="minorHAnsi" w:hAnsiTheme="minorHAnsi" w:cstheme="minorHAnsi"/>
               </w:rPr>
-              <w:t>Class: CasaEditriceController</w:t>
-            </w:r>
+              <w:t xml:space="preserve">Class: </w:t>
+            </w:r>
+            <w:proofErr w:type="spellStart"/>
+            <w:r>
+              <w:rPr>
+                <w:rFonts w:asciiTheme="minorHAnsi" w:hAnsiTheme="minorHAnsi" w:cstheme="minorHAnsi"/>
+              </w:rPr>
+              <w:t>CasaEditriceController</w:t>
+            </w:r>
+            <w:proofErr w:type="spellEnd"/>
           </w:p>
           <w:p>
             <w:pPr>
@@ -18371,7 +19215,7 @@
           <w:numId w:val="7"/>
         </w:numPr>
       </w:pPr>
-      <w:bookmarkStart w:id="8" w:name="_Toc106719100"/>
+      <w:bookmarkStart w:id="8" w:name="_Toc106787742"/>
       <w:r>
         <w:lastRenderedPageBreak/>
         <w:t>Coverage Report</w:t>
@@ -18403,7 +19247,49 @@
         <w:rPr>
           <w:rFonts w:cstheme="minorHAnsi"/>
         </w:rPr>
-        <w:t xml:space="preserve"> è stato utilizzato il tool JaCoCo per produrre un report della coverage raggiunta con l’esecuzione dei casi di test. Il report ottenuto è stato esportato ed è consultabile nel dettaglio nella Repository del progetto. Di seguito viene riportato un report parziale che ha lo scopo di fornire una panoramica generale sulla coverage raggiunta.</w:t>
+        <w:t xml:space="preserve"> è stato utilizzato il tool </w:t>
+      </w:r>
+      <w:proofErr w:type="spellStart"/>
+      <w:r>
+        <w:rPr>
+          <w:rFonts w:cstheme="minorHAnsi"/>
+        </w:rPr>
+        <w:t>JaCoCo</w:t>
+      </w:r>
+      <w:proofErr w:type="spellEnd"/>
+      <w:r>
+        <w:rPr>
+          <w:rFonts w:cstheme="minorHAnsi"/>
+        </w:rPr>
+        <w:t xml:space="preserve"> per produrre un report della coverage raggiunta con l’esecuzione dei casi di test. Il report ottenuto è stato esportato ed è consultabile nel dettaglio nella Repository del progetto</w:t>
+      </w:r>
+      <w:r>
+        <w:rPr>
+          <w:rFonts w:cstheme="minorHAnsi"/>
+        </w:rPr>
+        <w:t xml:space="preserve"> all’interno della cartella “</w:t>
+      </w:r>
+      <w:proofErr w:type="spellStart"/>
+      <w:r>
+        <w:rPr>
+          <w:rFonts w:cstheme="minorHAnsi"/>
+          <w:i/>
+          <w:iCs/>
+        </w:rPr>
+        <w:t>coverage_system</w:t>
+      </w:r>
+      <w:proofErr w:type="spellEnd"/>
+      <w:r>
+        <w:rPr>
+          <w:rFonts w:cstheme="minorHAnsi"/>
+        </w:rPr>
+        <w:t>”</w:t>
+      </w:r>
+      <w:r>
+        <w:rPr>
+          <w:rFonts w:cstheme="minorHAnsi"/>
+        </w:rPr>
+        <w:t>. Di seguito viene riportato un report parziale che ha lo scopo di fornire una panoramica generale sulla coverage raggiunta.</w:t>
       </w:r>
     </w:p>
     <w:p>

</xml_diff>